<commit_message>
update cv to include Epic
</commit_message>
<xml_diff>
--- a/assets/dl/Avik_Bosshardt_CV.docx
+++ b/assets/dl/Avik_Bosshardt_CV.docx
@@ -54,7 +54,42 @@
           <w:rFonts w:ascii="Arial" w:hAnsi="Arial" w:cs="Arial"/>
           <w:noProof/>
         </w:rPr>
-        <w:t xml:space="preserve"> | Sept. 2017 – May 2021 (Expected)</w:t>
+        <w:t xml:space="preserve"> |</w:t>
+      </w:r>
+      <w:r>
+        <w:rPr>
+          <w:rFonts w:ascii="Arial" w:hAnsi="Arial" w:cs="Arial"/>
+          <w:noProof/>
+        </w:rPr>
+        <w:t xml:space="preserve"> St. Paul, MN</w:t>
+      </w:r>
+      <w:r>
+        <w:rPr>
+          <w:rFonts w:ascii="Arial" w:hAnsi="Arial" w:cs="Arial"/>
+          <w:noProof/>
+        </w:rPr>
+        <w:t xml:space="preserve"> </w:t>
+      </w:r>
+      <w:r>
+        <w:rPr>
+          <w:rFonts w:ascii="Arial" w:hAnsi="Arial" w:cs="Arial"/>
+          <w:noProof/>
+        </w:rPr>
+        <w:t>|</w:t>
+      </w:r>
+      <w:r>
+        <w:rPr>
+          <w:rFonts w:ascii="Arial" w:hAnsi="Arial" w:cs="Arial"/>
+          <w:noProof/>
+        </w:rPr>
+        <w:t xml:space="preserve"> </w:t>
+      </w:r>
+      <w:r>
+        <w:rPr>
+          <w:rFonts w:ascii="Arial" w:hAnsi="Arial" w:cs="Arial"/>
+          <w:noProof/>
+        </w:rPr>
+        <w:t>Sept. 2017 – May 2021 (Expected)</w:t>
       </w:r>
       <w:r>
         <w:rPr>
@@ -67,21 +102,13 @@
     <w:p>
       <w:pPr>
         <w:spacing w:after="0" w:line="240" w:lineRule="auto"/>
-        <w:rPr>
-          <w:rFonts w:ascii="Arial" w:hAnsi="Arial" w:cs="Arial"/>
-          <w:sz w:val="24"/>
-          <w:szCs w:val="24"/>
-        </w:rPr>
-      </w:pPr>
-      <w:r>
         <w:rPr>
           <w:rFonts w:ascii="Arial" w:hAnsi="Arial" w:cs="Arial"/>
           <w:i/>
           <w:sz w:val="24"/>
           <w:szCs w:val="24"/>
         </w:rPr>
-        <w:t xml:space="preserve">Bachelor’s Degree: </w:t>
-      </w:r>
+      </w:pPr>
       <w:r>
         <w:rPr>
           <w:rFonts w:ascii="Arial" w:hAnsi="Arial" w:cs="Arial"/>
@@ -89,7 +116,7 @@
           <w:sz w:val="24"/>
           <w:szCs w:val="24"/>
         </w:rPr>
-        <w:t>Computer Science Major</w:t>
+        <w:t xml:space="preserve">Bachelor’s Degree: </w:t>
       </w:r>
       <w:r>
         <w:rPr>
@@ -98,28 +125,28 @@
           <w:sz w:val="24"/>
           <w:szCs w:val="24"/>
         </w:rPr>
-        <w:t>, Psychology Minor, Cognitive Science Concentration</w:t>
-      </w:r>
-    </w:p>
-    <w:p>
-      <w:pPr>
-        <w:spacing w:after="0" w:line="240" w:lineRule="auto"/>
+        <w:t>Computer Science Major</w:t>
+      </w:r>
+      <w:r>
         <w:rPr>
           <w:rFonts w:ascii="Arial" w:hAnsi="Arial" w:cs="Arial"/>
           <w:i/>
           <w:sz w:val="24"/>
           <w:szCs w:val="24"/>
         </w:rPr>
-      </w:pPr>
-      <w:r>
+        <w:t>, Psychology Minor, Cognitive Science Concentration</w:t>
+      </w:r>
+    </w:p>
+    <w:p>
+      <w:pPr>
+        <w:spacing w:after="0" w:line="240" w:lineRule="auto"/>
         <w:rPr>
           <w:rFonts w:ascii="Arial" w:hAnsi="Arial" w:cs="Arial"/>
           <w:i/>
           <w:sz w:val="24"/>
           <w:szCs w:val="24"/>
         </w:rPr>
-        <w:t>GPA: 3.9</w:t>
-      </w:r>
+      </w:pPr>
       <w:r>
         <w:rPr>
           <w:rFonts w:ascii="Arial" w:hAnsi="Arial" w:cs="Arial"/>
@@ -127,7 +154,25 @@
           <w:sz w:val="24"/>
           <w:szCs w:val="24"/>
         </w:rPr>
+        <w:t>GPA: 3.9</w:t>
+      </w:r>
+      <w:r>
+        <w:rPr>
+          <w:rFonts w:ascii="Arial" w:hAnsi="Arial" w:cs="Arial"/>
+          <w:i/>
+          <w:sz w:val="24"/>
+          <w:szCs w:val="24"/>
+        </w:rPr>
         <w:t>6</w:t>
+      </w:r>
+      <w:r>
+        <w:rPr>
+          <w:rFonts w:ascii="Arial" w:hAnsi="Arial" w:cs="Arial"/>
+          <w:i/>
+          <w:sz w:val="24"/>
+          <w:szCs w:val="24"/>
+        </w:rPr>
+        <w:t xml:space="preserve"> overall / 4.0 in-major</w:t>
       </w:r>
     </w:p>
     <w:p>
@@ -166,65 +211,56 @@
           <w:rFonts w:ascii="Arial" w:hAnsi="Arial" w:cs="Arial"/>
           <w:szCs w:val="26"/>
         </w:rPr>
-        <w:t xml:space="preserve"> (Grade in</w:t>
-      </w:r>
-      <w:bookmarkStart w:id="0" w:name="_GoBack"/>
-      <w:bookmarkEnd w:id="0"/>
+        <w:t xml:space="preserve"> (Grade in Parenthesis)</w:t>
+      </w:r>
       <w:r>
         <w:rPr>
           <w:rFonts w:ascii="Arial" w:hAnsi="Arial" w:cs="Arial"/>
           <w:szCs w:val="26"/>
         </w:rPr>
-        <w:t xml:space="preserve"> Parenthesis)</w:t>
+        <w:t>:</w:t>
       </w:r>
       <w:r>
         <w:rPr>
           <w:rFonts w:ascii="Arial" w:hAnsi="Arial" w:cs="Arial"/>
           <w:szCs w:val="26"/>
         </w:rPr>
-        <w:t>:</w:t>
+        <w:t xml:space="preserve"> </w:t>
       </w:r>
       <w:r>
         <w:rPr>
           <w:rFonts w:ascii="Arial" w:hAnsi="Arial" w:cs="Arial"/>
           <w:szCs w:val="26"/>
         </w:rPr>
-        <w:t xml:space="preserve"> </w:t>
+        <w:t>Database Management Systems (</w:t>
       </w:r>
       <w:r>
         <w:rPr>
           <w:rFonts w:ascii="Arial" w:hAnsi="Arial" w:cs="Arial"/>
           <w:szCs w:val="26"/>
         </w:rPr>
-        <w:t>Database Management Systems (Currently Enrolled), Computer Systems Organization (Currently Enrolled), Artificial Intelligence (A), Statistical Machine Learning (A)</w:t>
+        <w:t>A</w:t>
       </w:r>
       <w:r>
         <w:rPr>
           <w:rFonts w:ascii="Arial" w:hAnsi="Arial" w:cs="Arial"/>
           <w:szCs w:val="26"/>
         </w:rPr>
-        <w:t xml:space="preserve">, </w:t>
+        <w:t>), Computer Systems Organization (</w:t>
       </w:r>
       <w:r>
         <w:rPr>
           <w:rFonts w:ascii="Arial" w:hAnsi="Arial" w:cs="Arial"/>
           <w:szCs w:val="26"/>
         </w:rPr>
-        <w:t>Data Science (A),</w:t>
+        <w:t>A</w:t>
       </w:r>
       <w:r>
         <w:rPr>
           <w:rFonts w:ascii="Arial" w:hAnsi="Arial" w:cs="Arial"/>
           <w:szCs w:val="26"/>
         </w:rPr>
-        <w:t xml:space="preserve"> </w:t>
-      </w:r>
-      <w:r>
-        <w:rPr>
-          <w:rFonts w:ascii="Arial" w:hAnsi="Arial" w:cs="Arial"/>
-          <w:szCs w:val="26"/>
-        </w:rPr>
-        <w:t>Software Design/Development (A), Algorithm Design/Analysis (A), Theory of Computation (A)</w:t>
+        <w:t>), Artificial Intelligence (A), Statistical Machine Learning (A), Data Science (A), Software Design/Development (A), Algorithm Design/Analysis (A), Theory of Computation (A)</w:t>
       </w:r>
     </w:p>
     <w:p>
@@ -281,8 +317,16 @@
       <w:r>
         <w:rPr>
           <w:rFonts w:ascii="Arial" w:hAnsi="Arial" w:cs="Arial"/>
-        </w:rPr>
-        <w:t xml:space="preserve">Object Oriented Programming: </w:t>
+          <w:b/>
+          <w:bCs/>
+        </w:rPr>
+        <w:t>Object Oriented Programming</w:t>
+      </w:r>
+      <w:r>
+        <w:rPr>
+          <w:rFonts w:ascii="Arial" w:hAnsi="Arial" w:cs="Arial"/>
+        </w:rPr>
+        <w:t xml:space="preserve">: </w:t>
       </w:r>
       <w:r>
         <w:rPr>
@@ -306,8 +350,16 @@
       <w:r>
         <w:rPr>
           <w:rFonts w:ascii="Arial" w:hAnsi="Arial" w:cs="Arial"/>
-        </w:rPr>
-        <w:t>Mobile Development: Ionic Framework</w:t>
+          <w:b/>
+          <w:bCs/>
+        </w:rPr>
+        <w:t>Mobile Development</w:t>
+      </w:r>
+      <w:r>
+        <w:rPr>
+          <w:rFonts w:ascii="Arial" w:hAnsi="Arial" w:cs="Arial"/>
+        </w:rPr>
+        <w:t>: Ionic Framework</w:t>
       </w:r>
     </w:p>
     <w:p>
@@ -325,8 +377,16 @@
       <w:r>
         <w:rPr>
           <w:rFonts w:ascii="Arial" w:hAnsi="Arial" w:cs="Arial"/>
-        </w:rPr>
-        <w:t>Web Design/Development: HTML5, CSS</w:t>
+          <w:b/>
+          <w:bCs/>
+        </w:rPr>
+        <w:t>Web Design/Development</w:t>
+      </w:r>
+      <w:r>
+        <w:rPr>
+          <w:rFonts w:ascii="Arial" w:hAnsi="Arial" w:cs="Arial"/>
+        </w:rPr>
+        <w:t>: HTML5, CSS</w:t>
       </w:r>
     </w:p>
     <w:p>
@@ -344,8 +404,22 @@
       <w:r>
         <w:rPr>
           <w:rFonts w:ascii="Arial" w:hAnsi="Arial" w:cs="Arial"/>
-        </w:rPr>
-        <w:t>Version Control: GitHub</w:t>
+          <w:b/>
+          <w:bCs/>
+        </w:rPr>
+        <w:t>Version Control</w:t>
+      </w:r>
+      <w:r>
+        <w:rPr>
+          <w:rFonts w:ascii="Arial" w:hAnsi="Arial" w:cs="Arial"/>
+        </w:rPr>
+        <w:t>: Git</w:t>
+      </w:r>
+      <w:r>
+        <w:rPr>
+          <w:rFonts w:ascii="Arial" w:hAnsi="Arial" w:cs="Arial"/>
+        </w:rPr>
+        <w:t>, Subversion</w:t>
       </w:r>
     </w:p>
     <w:p>
@@ -363,20 +437,22 @@
       <w:r>
         <w:rPr>
           <w:rFonts w:ascii="Arial" w:hAnsi="Arial" w:cs="Arial"/>
-        </w:rPr>
-        <w:t xml:space="preserve">Math, Statistics, Data Analysis: </w:t>
+          <w:b/>
+          <w:bCs/>
+        </w:rPr>
+        <w:t>Math, Statistics, Data Analysis</w:t>
+      </w:r>
+      <w:r>
+        <w:rPr>
+          <w:rFonts w:ascii="Arial" w:hAnsi="Arial" w:cs="Arial"/>
+        </w:rPr>
+        <w:t xml:space="preserve">: </w:t>
       </w:r>
       <w:r>
         <w:rPr>
           <w:rFonts w:ascii="Arial" w:hAnsi="Arial" w:cs="Arial"/>
         </w:rPr>
         <w:t>R, Mathematica</w:t>
-      </w:r>
-      <w:r>
-        <w:rPr>
-          <w:rFonts w:ascii="Arial" w:hAnsi="Arial" w:cs="Arial"/>
-        </w:rPr>
-        <w:t>, LaTeX</w:t>
       </w:r>
     </w:p>
     <w:p>
@@ -394,8 +470,16 @@
       <w:r>
         <w:rPr>
           <w:rFonts w:ascii="Arial" w:hAnsi="Arial" w:cs="Arial"/>
-        </w:rPr>
-        <w:t xml:space="preserve">Machine Learning: Python, TensorFlow, </w:t>
+          <w:b/>
+          <w:bCs/>
+        </w:rPr>
+        <w:t>Machine Learning</w:t>
+      </w:r>
+      <w:r>
+        <w:rPr>
+          <w:rFonts w:ascii="Arial" w:hAnsi="Arial" w:cs="Arial"/>
+        </w:rPr>
+        <w:t xml:space="preserve">: Python, TensorFlow, </w:t>
       </w:r>
       <w:proofErr w:type="spellStart"/>
       <w:r>
@@ -450,7 +534,21 @@
           <w:rFonts w:ascii="Arial" w:hAnsi="Arial" w:cs="Arial"/>
           <w:noProof/>
         </w:rPr>
-        <w:t xml:space="preserve"> | Sept. 2018 – Present</w:t>
+        <w:t xml:space="preserve"> |</w:t>
+      </w:r>
+      <w:r>
+        <w:rPr>
+          <w:rFonts w:ascii="Arial" w:hAnsi="Arial" w:cs="Arial"/>
+          <w:noProof/>
+        </w:rPr>
+        <w:t xml:space="preserve"> St. Paul, MN |</w:t>
+      </w:r>
+      <w:r>
+        <w:rPr>
+          <w:rFonts w:ascii="Arial" w:hAnsi="Arial" w:cs="Arial"/>
+          <w:noProof/>
+        </w:rPr>
+        <w:t xml:space="preserve"> Sept. 2018 – Present</w:t>
       </w:r>
     </w:p>
     <w:p>
@@ -470,43 +568,7 @@
         <w:rPr>
           <w:rFonts w:ascii="Arial" w:hAnsi="Arial" w:cs="Arial"/>
         </w:rPr>
-        <w:t>Coordinate</w:t>
-      </w:r>
-      <w:r>
-        <w:rPr>
-          <w:rFonts w:ascii="Arial" w:hAnsi="Arial" w:cs="Arial"/>
-        </w:rPr>
-        <w:t xml:space="preserve"> with a team of research assistants to design</w:t>
-      </w:r>
-      <w:r>
-        <w:rPr>
-          <w:rFonts w:ascii="Arial" w:hAnsi="Arial" w:cs="Arial"/>
-        </w:rPr>
-        <w:t>, program,</w:t>
-      </w:r>
-      <w:r>
-        <w:rPr>
-          <w:rFonts w:ascii="Arial" w:hAnsi="Arial" w:cs="Arial"/>
-        </w:rPr>
-        <w:t xml:space="preserve"> and run psychological</w:t>
-      </w:r>
-      <w:r>
-        <w:rPr>
-          <w:rFonts w:ascii="Arial" w:hAnsi="Arial" w:cs="Arial"/>
-        </w:rPr>
-        <w:t xml:space="preserve"> </w:t>
-      </w:r>
-      <w:r>
-        <w:rPr>
-          <w:rFonts w:ascii="Arial" w:hAnsi="Arial" w:cs="Arial"/>
-        </w:rPr>
-        <w:t xml:space="preserve">eye-tracking </w:t>
-      </w:r>
-      <w:r>
-        <w:rPr>
-          <w:rFonts w:ascii="Arial" w:hAnsi="Arial" w:cs="Arial"/>
-        </w:rPr>
-        <w:t>experiments</w:t>
+        <w:t>Spearheaded the creation of new materials for training incoming employees in the use of lab software</w:t>
       </w:r>
     </w:p>
     <w:p>
@@ -526,25 +588,43 @@
         <w:rPr>
           <w:rFonts w:ascii="Arial" w:hAnsi="Arial" w:cs="Arial"/>
         </w:rPr>
-        <w:t>T</w:t>
-      </w:r>
-      <w:r>
-        <w:rPr>
-          <w:rFonts w:ascii="Arial" w:hAnsi="Arial" w:cs="Arial"/>
-        </w:rPr>
-        <w:t xml:space="preserve">rain </w:t>
-      </w:r>
-      <w:r>
-        <w:rPr>
-          <w:rFonts w:ascii="Arial" w:hAnsi="Arial" w:cs="Arial"/>
-        </w:rPr>
-        <w:t>psychology students</w:t>
-      </w:r>
-      <w:r>
-        <w:rPr>
-          <w:rFonts w:ascii="Arial" w:hAnsi="Arial" w:cs="Arial"/>
-        </w:rPr>
-        <w:t xml:space="preserve"> in the use of lab equipment</w:t>
+        <w:t>Coordinate</w:t>
+      </w:r>
+      <w:r>
+        <w:rPr>
+          <w:rFonts w:ascii="Arial" w:hAnsi="Arial" w:cs="Arial"/>
+        </w:rPr>
+        <w:t xml:space="preserve"> with a team of research assistants to design</w:t>
+      </w:r>
+      <w:r>
+        <w:rPr>
+          <w:rFonts w:ascii="Arial" w:hAnsi="Arial" w:cs="Arial"/>
+        </w:rPr>
+        <w:t>, program,</w:t>
+      </w:r>
+      <w:r>
+        <w:rPr>
+          <w:rFonts w:ascii="Arial" w:hAnsi="Arial" w:cs="Arial"/>
+        </w:rPr>
+        <w:t xml:space="preserve"> and run psychological</w:t>
+      </w:r>
+      <w:r>
+        <w:rPr>
+          <w:rFonts w:ascii="Arial" w:hAnsi="Arial" w:cs="Arial"/>
+        </w:rPr>
+        <w:t xml:space="preserve"> </w:t>
+      </w:r>
+      <w:r>
+        <w:rPr>
+          <w:rFonts w:ascii="Arial" w:hAnsi="Arial" w:cs="Arial"/>
+        </w:rPr>
+        <w:t xml:space="preserve">eye-tracking </w:t>
+      </w:r>
+      <w:r>
+        <w:rPr>
+          <w:rFonts w:ascii="Arial" w:hAnsi="Arial" w:cs="Arial"/>
+        </w:rPr>
+        <w:t>experiments</w:t>
       </w:r>
     </w:p>
     <w:p>
@@ -575,32 +655,70 @@
     </w:p>
     <w:p>
       <w:pPr>
+        <w:pStyle w:val="Heading2"/>
+        <w:rPr>
+          <w:rFonts w:ascii="Arial" w:hAnsi="Arial" w:cs="Arial"/>
+        </w:rPr>
+      </w:pPr>
+      <w:r>
+        <w:rPr>
+          <w:rFonts w:ascii="Arial" w:hAnsi="Arial" w:cs="Arial"/>
+        </w:rPr>
+        <w:t>Software Developer Intern – Epic | Madison, WI | June 2020 – Aug. 2020</w:t>
+      </w:r>
+    </w:p>
+    <w:p>
+      <w:pPr>
         <w:pStyle w:val="ListParagraph"/>
         <w:numPr>
           <w:ilvl w:val="0"/>
-          <w:numId w:val="9"/>
+          <w:numId w:val="12"/>
         </w:numPr>
         <w:spacing w:before="120" w:after="0"/>
-        <w:ind w:left="720"/>
-        <w:rPr>
-          <w:rFonts w:ascii="Arial" w:hAnsi="Arial" w:cs="Arial"/>
-        </w:rPr>
-      </w:pPr>
-      <w:r>
-        <w:rPr>
-          <w:rFonts w:ascii="Arial" w:hAnsi="Arial" w:cs="Arial"/>
-        </w:rPr>
-        <w:t>Regularly perform</w:t>
-      </w:r>
-      <w:r>
-        <w:rPr>
-          <w:rFonts w:ascii="Arial" w:hAnsi="Arial" w:cs="Arial"/>
-        </w:rPr>
-        <w:t xml:space="preserve"> maintenance of lab computers</w:t>
+        <w:rPr>
+          <w:rFonts w:ascii="Arial" w:hAnsi="Arial" w:cs="Arial"/>
+        </w:rPr>
+      </w:pPr>
+      <w:r>
+        <w:rPr>
+          <w:rFonts w:ascii="Arial" w:hAnsi="Arial" w:cs="Arial"/>
+        </w:rPr>
+        <w:t>Worked on a</w:t>
+      </w:r>
+      <w:r>
+        <w:rPr>
+          <w:rFonts w:ascii="Arial" w:hAnsi="Arial" w:cs="Arial"/>
+        </w:rPr>
+        <w:t xml:space="preserve"> </w:t>
+      </w:r>
+      <w:r>
+        <w:rPr>
+          <w:rFonts w:ascii="Arial" w:hAnsi="Arial" w:cs="Arial"/>
+        </w:rPr>
+        <w:t>web development project which would help patients see doctors who are in convenient locations</w:t>
       </w:r>
     </w:p>
     <w:p>
       <w:pPr>
+        <w:pStyle w:val="ListParagraph"/>
+        <w:numPr>
+          <w:ilvl w:val="0"/>
+          <w:numId w:val="12"/>
+        </w:numPr>
+        <w:spacing w:before="120" w:after="0"/>
+        <w:rPr>
+          <w:rFonts w:ascii="Arial" w:hAnsi="Arial" w:cs="Arial"/>
+        </w:rPr>
+      </w:pPr>
+      <w:r>
+        <w:rPr>
+          <w:rFonts w:ascii="Arial" w:hAnsi="Arial" w:cs="Arial"/>
+        </w:rPr>
+        <w:t>Conducted a rapid, highly iterative, user-centered design and development process</w:t>
+      </w:r>
+    </w:p>
+    <w:p>
+      <w:pPr>
         <w:pStyle w:val="Heading2"/>
         <w:rPr>
           <w:rFonts w:ascii="Arial" w:hAnsi="Arial" w:cs="Arial"/>
@@ -610,7 +728,19 @@
         <w:rPr>
           <w:rFonts w:ascii="Arial" w:hAnsi="Arial" w:cs="Arial"/>
         </w:rPr>
-        <w:t>Research Assistant – Macalester AI and Robotics Lab | May 2019 – July 2019</w:t>
+        <w:t>Research Assistant – Macalester AI and Robotics Lab |</w:t>
+      </w:r>
+      <w:r>
+        <w:rPr>
+          <w:rFonts w:ascii="Arial" w:hAnsi="Arial" w:cs="Arial"/>
+        </w:rPr>
+        <w:t xml:space="preserve"> St. Paul, MN |</w:t>
+      </w:r>
+      <w:r>
+        <w:rPr>
+          <w:rFonts w:ascii="Arial" w:hAnsi="Arial" w:cs="Arial"/>
+        </w:rPr>
+        <w:t xml:space="preserve"> May 2019 – July 2019</w:t>
       </w:r>
     </w:p>
     <w:p>
@@ -703,187 +833,13 @@
         <w:t>with and without the guidance of faculty advisors</w:t>
       </w:r>
     </w:p>
-    <w:p>
-      <w:pPr>
-        <w:pStyle w:val="ListParagraph"/>
-        <w:spacing w:before="120" w:after="0"/>
-        <w:rPr>
-          <w:rFonts w:ascii="Arial" w:hAnsi="Arial" w:cs="Arial"/>
-        </w:rPr>
-      </w:pPr>
-    </w:p>
-    <w:p>
-      <w:pPr>
-        <w:pStyle w:val="Heading1"/>
-        <w:framePr w:wrap="notBeside"/>
-        <w:rPr>
-          <w:rFonts w:ascii="Arial" w:hAnsi="Arial" w:cs="Arial"/>
-        </w:rPr>
-      </w:pPr>
-      <w:r>
-        <w:rPr>
-          <w:rFonts w:ascii="Arial" w:hAnsi="Arial" w:cs="Arial"/>
-        </w:rPr>
-        <w:t>Volunteer Work</w:t>
-      </w:r>
-    </w:p>
-    <w:p>
-      <w:pPr>
-        <w:pStyle w:val="Heading2"/>
-        <w:tabs>
-          <w:tab w:val="left" w:pos="8270"/>
-          <w:tab w:val="left" w:pos="8370"/>
-        </w:tabs>
-        <w:rPr>
-          <w:rFonts w:ascii="Arial" w:hAnsi="Arial" w:cs="Arial"/>
-          <w:noProof/>
-        </w:rPr>
-      </w:pPr>
-      <w:r>
-        <w:rPr>
-          <w:rFonts w:ascii="Arial" w:hAnsi="Arial" w:cs="Arial"/>
-          <w:noProof/>
-        </w:rPr>
-        <w:t>Counselor – Camp Invention</w:t>
-      </w:r>
-      <w:r>
-        <w:rPr>
-          <w:rFonts w:ascii="Arial" w:hAnsi="Arial" w:cs="Arial"/>
-          <w:noProof/>
-        </w:rPr>
-        <w:t xml:space="preserve"> | June 2015, 2016 </w:t>
-      </w:r>
-    </w:p>
-    <w:p>
-      <w:pPr>
-        <w:pStyle w:val="ListParagraph"/>
-        <w:numPr>
-          <w:ilvl w:val="0"/>
-          <w:numId w:val="10"/>
-        </w:numPr>
-        <w:spacing w:after="0"/>
-        <w:rPr>
-          <w:rFonts w:ascii="Arial" w:hAnsi="Arial" w:cs="Arial"/>
-        </w:rPr>
-      </w:pPr>
-      <w:r>
-        <w:rPr>
-          <w:rFonts w:ascii="Arial" w:hAnsi="Arial" w:cs="Arial"/>
-        </w:rPr>
-        <w:t>S</w:t>
-      </w:r>
-      <w:r>
-        <w:rPr>
-          <w:rFonts w:ascii="Arial" w:hAnsi="Arial" w:cs="Arial"/>
-        </w:rPr>
-        <w:t>uperv</w:t>
-      </w:r>
-      <w:r>
-        <w:rPr>
-          <w:rFonts w:ascii="Arial" w:hAnsi="Arial" w:cs="Arial"/>
-        </w:rPr>
-        <w:t>ised</w:t>
-      </w:r>
-      <w:r>
-        <w:rPr>
-          <w:rFonts w:ascii="Arial" w:hAnsi="Arial" w:cs="Arial"/>
-        </w:rPr>
-        <w:t xml:space="preserve"> and support</w:t>
-      </w:r>
-      <w:r>
-        <w:rPr>
-          <w:rFonts w:ascii="Arial" w:hAnsi="Arial" w:cs="Arial"/>
-        </w:rPr>
-        <w:t>ed</w:t>
-      </w:r>
-      <w:r>
-        <w:rPr>
-          <w:rFonts w:ascii="Arial" w:hAnsi="Arial" w:cs="Arial"/>
-        </w:rPr>
-        <w:t xml:space="preserve"> children</w:t>
-      </w:r>
-      <w:r>
-        <w:rPr>
-          <w:rFonts w:ascii="Arial" w:hAnsi="Arial" w:cs="Arial"/>
-        </w:rPr>
-        <w:t xml:space="preserve"> </w:t>
-      </w:r>
-      <w:r>
-        <w:rPr>
-          <w:rFonts w:ascii="Arial" w:hAnsi="Arial" w:cs="Arial"/>
-        </w:rPr>
-        <w:t>to</w:t>
-      </w:r>
-      <w:r>
-        <w:rPr>
-          <w:rFonts w:ascii="Arial" w:hAnsi="Arial" w:cs="Arial"/>
-        </w:rPr>
-        <w:t xml:space="preserve"> fost</w:t>
-      </w:r>
-      <w:r>
-        <w:rPr>
-          <w:rFonts w:ascii="Arial" w:hAnsi="Arial" w:cs="Arial"/>
-        </w:rPr>
-        <w:t>er</w:t>
-      </w:r>
-      <w:r>
-        <w:rPr>
-          <w:rFonts w:ascii="Arial" w:hAnsi="Arial" w:cs="Arial"/>
-        </w:rPr>
-        <w:t xml:space="preserve"> a creative environment</w:t>
-      </w:r>
-    </w:p>
-    <w:p>
-      <w:pPr>
-        <w:pStyle w:val="ListParagraph"/>
-        <w:numPr>
-          <w:ilvl w:val="0"/>
-          <w:numId w:val="10"/>
-        </w:numPr>
-        <w:spacing w:after="0"/>
-        <w:rPr>
-          <w:rFonts w:ascii="Arial" w:hAnsi="Arial" w:cs="Arial"/>
-        </w:rPr>
-      </w:pPr>
-      <w:r>
-        <w:rPr>
-          <w:rFonts w:ascii="Arial" w:hAnsi="Arial" w:cs="Arial"/>
-        </w:rPr>
-        <w:t>C</w:t>
-      </w:r>
-      <w:r>
-        <w:rPr>
-          <w:rFonts w:ascii="Arial" w:hAnsi="Arial" w:cs="Arial"/>
-        </w:rPr>
-        <w:t>ollaborat</w:t>
-      </w:r>
-      <w:r>
-        <w:rPr>
-          <w:rFonts w:ascii="Arial" w:hAnsi="Arial" w:cs="Arial"/>
-        </w:rPr>
-        <w:t>ed</w:t>
-      </w:r>
-      <w:r>
-        <w:rPr>
-          <w:rFonts w:ascii="Arial" w:hAnsi="Arial" w:cs="Arial"/>
-        </w:rPr>
-        <w:t xml:space="preserve"> closely with other counselors</w:t>
-      </w:r>
-      <w:r>
-        <w:rPr>
-          <w:rFonts w:ascii="Arial" w:hAnsi="Arial" w:cs="Arial"/>
-        </w:rPr>
-        <w:t xml:space="preserve"> to ensure smooth operation of camp</w:t>
-      </w:r>
-      <w:r>
-        <w:rPr>
-          <w:rFonts w:ascii="Arial" w:hAnsi="Arial" w:cs="Arial"/>
-        </w:rPr>
-        <w:t xml:space="preserve"> </w:t>
-      </w:r>
-    </w:p>
     <w:sectPr>
-      <w:headerReference w:type="default" r:id="rId7"/>
+      <w:headerReference w:type="even" r:id="rId7"/>
+      <w:headerReference w:type="default" r:id="rId8"/>
+      <w:footerReference w:type="even" r:id="rId9"/>
+      <w:footerReference w:type="default" r:id="rId10"/>
+      <w:headerReference w:type="first" r:id="rId11"/>
+      <w:footerReference w:type="first" r:id="rId12"/>
       <w:pgSz w:w="12240" w:h="15840"/>
       <w:pgMar w:top="720" w:right="720" w:bottom="720" w:left="720" w:header="288" w:footer="0" w:gutter="0"/>
       <w:cols w:space="720"/>
@@ -918,6 +874,36 @@
 </w:endnotes>
 </file>
 
+<file path=word/footer1.xml><?xml version="1.0" encoding="utf-8"?>
+<w:ftr xmlns:wpc="http://schemas.microsoft.com/office/word/2010/wordprocessingCanvas" xmlns:cx="http://schemas.microsoft.com/office/drawing/2014/chartex" xmlns:cx1="http://schemas.microsoft.com/office/drawing/2015/9/8/chartex" xmlns:cx2="http://schemas.microsoft.com/office/drawing/2015/10/21/chartex" xmlns:cx3="http://schemas.microsoft.com/office/drawing/2016/5/9/chartex" xmlns:cx4="http://schemas.microsoft.com/office/drawing/2016/5/10/chartex" xmlns:cx5="http://schemas.microsoft.com/office/drawing/2016/5/11/chartex" xmlns:cx6="http://schemas.microsoft.com/office/drawing/2016/5/12/chartex" xmlns:cx7="http://schemas.microsoft.com/office/drawing/2016/5/13/chartex" xmlns:cx8="http://schemas.microsoft.com/office/drawing/2016/5/14/chartex" xmlns:mc="http://schemas.openxmlformats.org/markup-compatibility/2006" xmlns:aink="http://schemas.microsoft.com/office/drawing/2016/ink" xmlns:am3d="http://schemas.microsoft.com/office/drawing/2017/model3d" xmlns:o="urn:schemas-microsoft-com:office:office" xmlns:r="http://schemas.openxmlformats.org/officeDocument/2006/relationships" xmlns:m="http://schemas.openxmlformats.org/officeDocument/2006/math" xmlns:v="urn:schemas-microsoft-com:vml" xmlns:wp14="http://schemas.microsoft.com/office/word/2010/wordprocessingDrawing" xmlns:wp="http://schemas.openxmlformats.org/drawingml/2006/wordprocessingDrawing" xmlns:w10="urn:schemas-microsoft-com:office:word" xmlns:w="http://schemas.openxmlformats.org/wordprocessingml/2006/main" xmlns:w14="http://schemas.microsoft.com/office/word/2010/wordml" xmlns:w15="http://schemas.microsoft.com/office/word/2012/wordml" xmlns:w16cex="http://schemas.microsoft.com/office/word/2018/wordml/cex" xmlns:w16cid="http://schemas.microsoft.com/office/word/2016/wordml/cid" xmlns:w16="http://schemas.microsoft.com/office/word/2018/wordml" xmlns:w16se="http://schemas.microsoft.com/office/word/2015/wordml/symex" xmlns:wpg="http://schemas.microsoft.com/office/word/2010/wordprocessingGroup" xmlns:wpi="http://schemas.microsoft.com/office/word/2010/wordprocessingInk" xmlns:wne="http://schemas.microsoft.com/office/word/2006/wordml" xmlns:wps="http://schemas.microsoft.com/office/word/2010/wordprocessingShape" mc:Ignorable="w14 w15 w16se w16cid w16 w16cex wp14">
+  <w:p>
+    <w:pPr>
+      <w:pStyle w:val="Footer"/>
+    </w:pPr>
+  </w:p>
+</w:ftr>
+</file>
+
+<file path=word/footer2.xml><?xml version="1.0" encoding="utf-8"?>
+<w:ftr xmlns:wpc="http://schemas.microsoft.com/office/word/2010/wordprocessingCanvas" xmlns:cx="http://schemas.microsoft.com/office/drawing/2014/chartex" xmlns:cx1="http://schemas.microsoft.com/office/drawing/2015/9/8/chartex" xmlns:cx2="http://schemas.microsoft.com/office/drawing/2015/10/21/chartex" xmlns:cx3="http://schemas.microsoft.com/office/drawing/2016/5/9/chartex" xmlns:cx4="http://schemas.microsoft.com/office/drawing/2016/5/10/chartex" xmlns:cx5="http://schemas.microsoft.com/office/drawing/2016/5/11/chartex" xmlns:cx6="http://schemas.microsoft.com/office/drawing/2016/5/12/chartex" xmlns:cx7="http://schemas.microsoft.com/office/drawing/2016/5/13/chartex" xmlns:cx8="http://schemas.microsoft.com/office/drawing/2016/5/14/chartex" xmlns:mc="http://schemas.openxmlformats.org/markup-compatibility/2006" xmlns:aink="http://schemas.microsoft.com/office/drawing/2016/ink" xmlns:am3d="http://schemas.microsoft.com/office/drawing/2017/model3d" xmlns:o="urn:schemas-microsoft-com:office:office" xmlns:r="http://schemas.openxmlformats.org/officeDocument/2006/relationships" xmlns:m="http://schemas.openxmlformats.org/officeDocument/2006/math" xmlns:v="urn:schemas-microsoft-com:vml" xmlns:wp14="http://schemas.microsoft.com/office/word/2010/wordprocessingDrawing" xmlns:wp="http://schemas.openxmlformats.org/drawingml/2006/wordprocessingDrawing" xmlns:w10="urn:schemas-microsoft-com:office:word" xmlns:w="http://schemas.openxmlformats.org/wordprocessingml/2006/main" xmlns:w14="http://schemas.microsoft.com/office/word/2010/wordml" xmlns:w15="http://schemas.microsoft.com/office/word/2012/wordml" xmlns:w16cex="http://schemas.microsoft.com/office/word/2018/wordml/cex" xmlns:w16cid="http://schemas.microsoft.com/office/word/2016/wordml/cid" xmlns:w16="http://schemas.microsoft.com/office/word/2018/wordml" xmlns:w16se="http://schemas.microsoft.com/office/word/2015/wordml/symex" xmlns:wpg="http://schemas.microsoft.com/office/word/2010/wordprocessingGroup" xmlns:wpi="http://schemas.microsoft.com/office/word/2010/wordprocessingInk" xmlns:wne="http://schemas.microsoft.com/office/word/2006/wordml" xmlns:wps="http://schemas.microsoft.com/office/word/2010/wordprocessingShape" mc:Ignorable="w14 w15 w16se w16cid w16 w16cex wp14">
+  <w:p>
+    <w:pPr>
+      <w:pStyle w:val="Footer"/>
+    </w:pPr>
+  </w:p>
+</w:ftr>
+</file>
+
+<file path=word/footer3.xml><?xml version="1.0" encoding="utf-8"?>
+<w:ftr xmlns:wpc="http://schemas.microsoft.com/office/word/2010/wordprocessingCanvas" xmlns:cx="http://schemas.microsoft.com/office/drawing/2014/chartex" xmlns:cx1="http://schemas.microsoft.com/office/drawing/2015/9/8/chartex" xmlns:cx2="http://schemas.microsoft.com/office/drawing/2015/10/21/chartex" xmlns:cx3="http://schemas.microsoft.com/office/drawing/2016/5/9/chartex" xmlns:cx4="http://schemas.microsoft.com/office/drawing/2016/5/10/chartex" xmlns:cx5="http://schemas.microsoft.com/office/drawing/2016/5/11/chartex" xmlns:cx6="http://schemas.microsoft.com/office/drawing/2016/5/12/chartex" xmlns:cx7="http://schemas.microsoft.com/office/drawing/2016/5/13/chartex" xmlns:cx8="http://schemas.microsoft.com/office/drawing/2016/5/14/chartex" xmlns:mc="http://schemas.openxmlformats.org/markup-compatibility/2006" xmlns:aink="http://schemas.microsoft.com/office/drawing/2016/ink" xmlns:am3d="http://schemas.microsoft.com/office/drawing/2017/model3d" xmlns:o="urn:schemas-microsoft-com:office:office" xmlns:r="http://schemas.openxmlformats.org/officeDocument/2006/relationships" xmlns:m="http://schemas.openxmlformats.org/officeDocument/2006/math" xmlns:v="urn:schemas-microsoft-com:vml" xmlns:wp14="http://schemas.microsoft.com/office/word/2010/wordprocessingDrawing" xmlns:wp="http://schemas.openxmlformats.org/drawingml/2006/wordprocessingDrawing" xmlns:w10="urn:schemas-microsoft-com:office:word" xmlns:w="http://schemas.openxmlformats.org/wordprocessingml/2006/main" xmlns:w14="http://schemas.microsoft.com/office/word/2010/wordml" xmlns:w15="http://schemas.microsoft.com/office/word/2012/wordml" xmlns:w16cex="http://schemas.microsoft.com/office/word/2018/wordml/cex" xmlns:w16cid="http://schemas.microsoft.com/office/word/2016/wordml/cid" xmlns:w16="http://schemas.microsoft.com/office/word/2018/wordml" xmlns:w16se="http://schemas.microsoft.com/office/word/2015/wordml/symex" xmlns:wpg="http://schemas.microsoft.com/office/word/2010/wordprocessingGroup" xmlns:wpi="http://schemas.microsoft.com/office/word/2010/wordprocessingInk" xmlns:wne="http://schemas.microsoft.com/office/word/2006/wordml" xmlns:wps="http://schemas.microsoft.com/office/word/2010/wordprocessingShape" mc:Ignorable="w14 w15 w16se w16cid w16 w16cex wp14">
+  <w:p>
+    <w:pPr>
+      <w:pStyle w:val="Footer"/>
+    </w:pPr>
+  </w:p>
+</w:ftr>
+</file>
+
 <file path=word/footnotes.xml><?xml version="1.0" encoding="utf-8"?>
 <w:footnotes xmlns:wpc="http://schemas.microsoft.com/office/word/2010/wordprocessingCanvas" xmlns:cx="http://schemas.microsoft.com/office/drawing/2014/chartex" xmlns:cx1="http://schemas.microsoft.com/office/drawing/2015/9/8/chartex" xmlns:cx2="http://schemas.microsoft.com/office/drawing/2015/10/21/chartex" xmlns:cx3="http://schemas.microsoft.com/office/drawing/2016/5/9/chartex" xmlns:cx4="http://schemas.microsoft.com/office/drawing/2016/5/10/chartex" xmlns:cx5="http://schemas.microsoft.com/office/drawing/2016/5/11/chartex" xmlns:cx6="http://schemas.microsoft.com/office/drawing/2016/5/12/chartex" xmlns:cx7="http://schemas.microsoft.com/office/drawing/2016/5/13/chartex" xmlns:cx8="http://schemas.microsoft.com/office/drawing/2016/5/14/chartex" xmlns:mc="http://schemas.openxmlformats.org/markup-compatibility/2006" xmlns:aink="http://schemas.microsoft.com/office/drawing/2016/ink" xmlns:am3d="http://schemas.microsoft.com/office/drawing/2017/model3d" xmlns:o="urn:schemas-microsoft-com:office:office" xmlns:r="http://schemas.openxmlformats.org/officeDocument/2006/relationships" xmlns:m="http://schemas.openxmlformats.org/officeDocument/2006/math" xmlns:v="urn:schemas-microsoft-com:vml" xmlns:wp14="http://schemas.microsoft.com/office/word/2010/wordprocessingDrawing" xmlns:wp="http://schemas.openxmlformats.org/drawingml/2006/wordprocessingDrawing" xmlns:w10="urn:schemas-microsoft-com:office:word" xmlns:w="http://schemas.openxmlformats.org/wordprocessingml/2006/main" xmlns:w14="http://schemas.microsoft.com/office/word/2010/wordml" xmlns:w15="http://schemas.microsoft.com/office/word/2012/wordml" xmlns:w16cex="http://schemas.microsoft.com/office/word/2018/wordml/cex" xmlns:w16cid="http://schemas.microsoft.com/office/word/2016/wordml/cid" xmlns:w16="http://schemas.microsoft.com/office/word/2018/wordml" xmlns:w16se="http://schemas.microsoft.com/office/word/2015/wordml/symex" xmlns:wpg="http://schemas.microsoft.com/office/word/2010/wordprocessingGroup" xmlns:wpi="http://schemas.microsoft.com/office/word/2010/wordprocessingInk" xmlns:wne="http://schemas.microsoft.com/office/word/2006/wordml" xmlns:wps="http://schemas.microsoft.com/office/word/2010/wordprocessingShape" mc:Ignorable="w14 w15 w16se w16cid w16 w16cex wp14">
   <w:footnote w:type="separator" w:id="-1">
@@ -948,6 +934,16 @@
   <w:p>
     <w:pPr>
       <w:pStyle w:val="Header"/>
+    </w:pPr>
+  </w:p>
+</w:hdr>
+</file>
+
+<file path=word/header2.xml><?xml version="1.0" encoding="utf-8"?>
+<w:hdr xmlns:wpc="http://schemas.microsoft.com/office/word/2010/wordprocessingCanvas" xmlns:cx="http://schemas.microsoft.com/office/drawing/2014/chartex" xmlns:cx1="http://schemas.microsoft.com/office/drawing/2015/9/8/chartex" xmlns:cx2="http://schemas.microsoft.com/office/drawing/2015/10/21/chartex" xmlns:cx3="http://schemas.microsoft.com/office/drawing/2016/5/9/chartex" xmlns:cx4="http://schemas.microsoft.com/office/drawing/2016/5/10/chartex" xmlns:cx5="http://schemas.microsoft.com/office/drawing/2016/5/11/chartex" xmlns:cx6="http://schemas.microsoft.com/office/drawing/2016/5/12/chartex" xmlns:cx7="http://schemas.microsoft.com/office/drawing/2016/5/13/chartex" xmlns:cx8="http://schemas.microsoft.com/office/drawing/2016/5/14/chartex" xmlns:mc="http://schemas.openxmlformats.org/markup-compatibility/2006" xmlns:aink="http://schemas.microsoft.com/office/drawing/2016/ink" xmlns:am3d="http://schemas.microsoft.com/office/drawing/2017/model3d" xmlns:o="urn:schemas-microsoft-com:office:office" xmlns:r="http://schemas.openxmlformats.org/officeDocument/2006/relationships" xmlns:m="http://schemas.openxmlformats.org/officeDocument/2006/math" xmlns:v="urn:schemas-microsoft-com:vml" xmlns:wp14="http://schemas.microsoft.com/office/word/2010/wordprocessingDrawing" xmlns:wp="http://schemas.openxmlformats.org/drawingml/2006/wordprocessingDrawing" xmlns:w10="urn:schemas-microsoft-com:office:word" xmlns:w="http://schemas.openxmlformats.org/wordprocessingml/2006/main" xmlns:w14="http://schemas.microsoft.com/office/word/2010/wordml" xmlns:w15="http://schemas.microsoft.com/office/word/2012/wordml" xmlns:w16cex="http://schemas.microsoft.com/office/word/2018/wordml/cex" xmlns:w16cid="http://schemas.microsoft.com/office/word/2016/wordml/cid" xmlns:w16="http://schemas.microsoft.com/office/word/2018/wordml" xmlns:w16se="http://schemas.microsoft.com/office/word/2015/wordml/symex" xmlns:wpg="http://schemas.microsoft.com/office/word/2010/wordprocessingGroup" xmlns:wpi="http://schemas.microsoft.com/office/word/2010/wordprocessingInk" xmlns:wne="http://schemas.microsoft.com/office/word/2006/wordml" xmlns:wps="http://schemas.microsoft.com/office/word/2010/wordprocessingShape" mc:Ignorable="w14 w15 w16se w16cid w16 w16cex wp14">
+  <w:p>
+    <w:pPr>
+      <w:pStyle w:val="Header"/>
       <w:jc w:val="center"/>
       <w:rPr>
         <w:rFonts w:ascii="Arial" w:hAnsi="Arial" w:cs="Arial"/>
@@ -1024,6 +1020,16 @@
       </w:rPr>
       <w:t xml:space="preserve"> FL / St. Paul, MN</w:t>
     </w:r>
+  </w:p>
+</w:hdr>
+</file>
+
+<file path=word/header3.xml><?xml version="1.0" encoding="utf-8"?>
+<w:hdr xmlns:wpc="http://schemas.microsoft.com/office/word/2010/wordprocessingCanvas" xmlns:cx="http://schemas.microsoft.com/office/drawing/2014/chartex" xmlns:cx1="http://schemas.microsoft.com/office/drawing/2015/9/8/chartex" xmlns:cx2="http://schemas.microsoft.com/office/drawing/2015/10/21/chartex" xmlns:cx3="http://schemas.microsoft.com/office/drawing/2016/5/9/chartex" xmlns:cx4="http://schemas.microsoft.com/office/drawing/2016/5/10/chartex" xmlns:cx5="http://schemas.microsoft.com/office/drawing/2016/5/11/chartex" xmlns:cx6="http://schemas.microsoft.com/office/drawing/2016/5/12/chartex" xmlns:cx7="http://schemas.microsoft.com/office/drawing/2016/5/13/chartex" xmlns:cx8="http://schemas.microsoft.com/office/drawing/2016/5/14/chartex" xmlns:mc="http://schemas.openxmlformats.org/markup-compatibility/2006" xmlns:aink="http://schemas.microsoft.com/office/drawing/2016/ink" xmlns:am3d="http://schemas.microsoft.com/office/drawing/2017/model3d" xmlns:o="urn:schemas-microsoft-com:office:office" xmlns:r="http://schemas.openxmlformats.org/officeDocument/2006/relationships" xmlns:m="http://schemas.openxmlformats.org/officeDocument/2006/math" xmlns:v="urn:schemas-microsoft-com:vml" xmlns:wp14="http://schemas.microsoft.com/office/word/2010/wordprocessingDrawing" xmlns:wp="http://schemas.openxmlformats.org/drawingml/2006/wordprocessingDrawing" xmlns:w10="urn:schemas-microsoft-com:office:word" xmlns:w="http://schemas.openxmlformats.org/wordprocessingml/2006/main" xmlns:w14="http://schemas.microsoft.com/office/word/2010/wordml" xmlns:w15="http://schemas.microsoft.com/office/word/2012/wordml" xmlns:w16cex="http://schemas.microsoft.com/office/word/2018/wordml/cex" xmlns:w16cid="http://schemas.microsoft.com/office/word/2016/wordml/cid" xmlns:w16="http://schemas.microsoft.com/office/word/2018/wordml" xmlns:w16se="http://schemas.microsoft.com/office/word/2015/wordml/symex" xmlns:wpg="http://schemas.microsoft.com/office/word/2010/wordprocessingGroup" xmlns:wpi="http://schemas.microsoft.com/office/word/2010/wordprocessingInk" xmlns:wne="http://schemas.microsoft.com/office/word/2006/wordml" xmlns:wps="http://schemas.microsoft.com/office/word/2010/wordprocessingShape" mc:Ignorable="w14 w15 w16se w16cid w16 w16cex wp14">
+  <w:p>
+    <w:pPr>
+      <w:pStyle w:val="Header"/>
+    </w:pPr>
   </w:p>
 </w:hdr>
 </file>
@@ -1257,6 +1263,119 @@
     </w:lvl>
   </w:abstractNum>
   <w:abstractNum w:abstractNumId="2" w15:restartNumberingAfterBreak="0">
+    <w:nsid w:val="1C26180A"/>
+    <w:multiLevelType w:val="hybridMultilevel"/>
+    <w:tmpl w:val="49F6C216"/>
+    <w:lvl w:ilvl="0" w:tplc="04090001">
+      <w:start w:val="1"/>
+      <w:numFmt w:val="bullet"/>
+      <w:lvlText w:val=""/>
+      <w:lvlJc w:val="left"/>
+      <w:pPr>
+        <w:ind w:left="720" w:hanging="360"/>
+      </w:pPr>
+      <w:rPr>
+        <w:rFonts w:ascii="Symbol" w:hAnsi="Symbol" w:hint="default"/>
+      </w:rPr>
+    </w:lvl>
+    <w:lvl w:ilvl="1" w:tplc="04090003" w:tentative="1">
+      <w:start w:val="1"/>
+      <w:numFmt w:val="bullet"/>
+      <w:lvlText w:val="o"/>
+      <w:lvlJc w:val="left"/>
+      <w:pPr>
+        <w:ind w:left="1440" w:hanging="360"/>
+      </w:pPr>
+      <w:rPr>
+        <w:rFonts w:ascii="Courier New" w:hAnsi="Courier New" w:cs="Courier New" w:hint="default"/>
+      </w:rPr>
+    </w:lvl>
+    <w:lvl w:ilvl="2" w:tplc="04090005" w:tentative="1">
+      <w:start w:val="1"/>
+      <w:numFmt w:val="bullet"/>
+      <w:lvlText w:val=""/>
+      <w:lvlJc w:val="left"/>
+      <w:pPr>
+        <w:ind w:left="2160" w:hanging="360"/>
+      </w:pPr>
+      <w:rPr>
+        <w:rFonts w:ascii="Wingdings" w:hAnsi="Wingdings" w:hint="default"/>
+      </w:rPr>
+    </w:lvl>
+    <w:lvl w:ilvl="3" w:tplc="04090001" w:tentative="1">
+      <w:start w:val="1"/>
+      <w:numFmt w:val="bullet"/>
+      <w:lvlText w:val=""/>
+      <w:lvlJc w:val="left"/>
+      <w:pPr>
+        <w:ind w:left="2880" w:hanging="360"/>
+      </w:pPr>
+      <w:rPr>
+        <w:rFonts w:ascii="Symbol" w:hAnsi="Symbol" w:hint="default"/>
+      </w:rPr>
+    </w:lvl>
+    <w:lvl w:ilvl="4" w:tplc="04090003" w:tentative="1">
+      <w:start w:val="1"/>
+      <w:numFmt w:val="bullet"/>
+      <w:lvlText w:val="o"/>
+      <w:lvlJc w:val="left"/>
+      <w:pPr>
+        <w:ind w:left="3600" w:hanging="360"/>
+      </w:pPr>
+      <w:rPr>
+        <w:rFonts w:ascii="Courier New" w:hAnsi="Courier New" w:cs="Courier New" w:hint="default"/>
+      </w:rPr>
+    </w:lvl>
+    <w:lvl w:ilvl="5" w:tplc="04090005" w:tentative="1">
+      <w:start w:val="1"/>
+      <w:numFmt w:val="bullet"/>
+      <w:lvlText w:val=""/>
+      <w:lvlJc w:val="left"/>
+      <w:pPr>
+        <w:ind w:left="4320" w:hanging="360"/>
+      </w:pPr>
+      <w:rPr>
+        <w:rFonts w:ascii="Wingdings" w:hAnsi="Wingdings" w:hint="default"/>
+      </w:rPr>
+    </w:lvl>
+    <w:lvl w:ilvl="6" w:tplc="04090001" w:tentative="1">
+      <w:start w:val="1"/>
+      <w:numFmt w:val="bullet"/>
+      <w:lvlText w:val=""/>
+      <w:lvlJc w:val="left"/>
+      <w:pPr>
+        <w:ind w:left="5040" w:hanging="360"/>
+      </w:pPr>
+      <w:rPr>
+        <w:rFonts w:ascii="Symbol" w:hAnsi="Symbol" w:hint="default"/>
+      </w:rPr>
+    </w:lvl>
+    <w:lvl w:ilvl="7" w:tplc="04090003" w:tentative="1">
+      <w:start w:val="1"/>
+      <w:numFmt w:val="bullet"/>
+      <w:lvlText w:val="o"/>
+      <w:lvlJc w:val="left"/>
+      <w:pPr>
+        <w:ind w:left="5760" w:hanging="360"/>
+      </w:pPr>
+      <w:rPr>
+        <w:rFonts w:ascii="Courier New" w:hAnsi="Courier New" w:cs="Courier New" w:hint="default"/>
+      </w:rPr>
+    </w:lvl>
+    <w:lvl w:ilvl="8" w:tplc="04090005" w:tentative="1">
+      <w:start w:val="1"/>
+      <w:numFmt w:val="bullet"/>
+      <w:lvlText w:val=""/>
+      <w:lvlJc w:val="left"/>
+      <w:pPr>
+        <w:ind w:left="6480" w:hanging="360"/>
+      </w:pPr>
+      <w:rPr>
+        <w:rFonts w:ascii="Wingdings" w:hAnsi="Wingdings" w:hint="default"/>
+      </w:rPr>
+    </w:lvl>
+  </w:abstractNum>
+  <w:abstractNum w:abstractNumId="3" w15:restartNumberingAfterBreak="0">
     <w:nsid w:val="202F6AE4"/>
     <w:multiLevelType w:val="hybridMultilevel"/>
     <w:tmpl w:val="145EABDE"/>
@@ -1369,20 +1488,20 @@
       </w:rPr>
     </w:lvl>
   </w:abstractNum>
-  <w:abstractNum w:abstractNumId="3" w15:restartNumberingAfterBreak="0">
+  <w:abstractNum w:abstractNumId="4" w15:restartNumberingAfterBreak="0">
     <w:nsid w:val="337851C2"/>
     <w:multiLevelType w:val="hybridMultilevel"/>
-    <w:tmpl w:val="75CCB4D4"/>
-    <w:lvl w:ilvl="0" w:tplc="04090005">
-      <w:start w:val="1"/>
-      <w:numFmt w:val="bullet"/>
-      <w:lvlText w:val=""/>
+    <w:tmpl w:val="FF54E7D0"/>
+    <w:lvl w:ilvl="0" w:tplc="04090001">
+      <w:start w:val="1"/>
+      <w:numFmt w:val="bullet"/>
+      <w:lvlText w:val=""/>
       <w:lvlJc w:val="left"/>
       <w:pPr>
         <w:ind w:left="720" w:hanging="360"/>
       </w:pPr>
       <w:rPr>
-        <w:rFonts w:ascii="Wingdings" w:hAnsi="Wingdings" w:hint="default"/>
+        <w:rFonts w:ascii="Symbol" w:hAnsi="Symbol" w:hint="default"/>
       </w:rPr>
     </w:lvl>
     <w:lvl w:ilvl="1" w:tplc="04090003" w:tentative="1">
@@ -1482,20 +1601,20 @@
       </w:rPr>
     </w:lvl>
   </w:abstractNum>
-  <w:abstractNum w:abstractNumId="4" w15:restartNumberingAfterBreak="0">
+  <w:abstractNum w:abstractNumId="5" w15:restartNumberingAfterBreak="0">
     <w:nsid w:val="3565190C"/>
     <w:multiLevelType w:val="hybridMultilevel"/>
-    <w:tmpl w:val="0E96E268"/>
-    <w:lvl w:ilvl="0" w:tplc="04090005">
-      <w:start w:val="1"/>
-      <w:numFmt w:val="bullet"/>
-      <w:lvlText w:val=""/>
+    <w:tmpl w:val="1EB2E626"/>
+    <w:lvl w:ilvl="0" w:tplc="04090001">
+      <w:start w:val="1"/>
+      <w:numFmt w:val="bullet"/>
+      <w:lvlText w:val=""/>
       <w:lvlJc w:val="left"/>
       <w:pPr>
         <w:ind w:left="720" w:hanging="360"/>
       </w:pPr>
       <w:rPr>
-        <w:rFonts w:ascii="Wingdings" w:hAnsi="Wingdings" w:hint="default"/>
+        <w:rFonts w:ascii="Symbol" w:hAnsi="Symbol" w:hint="default"/>
       </w:rPr>
     </w:lvl>
     <w:lvl w:ilvl="1" w:tplc="04090003" w:tentative="1">
@@ -1595,20 +1714,20 @@
       </w:rPr>
     </w:lvl>
   </w:abstractNum>
-  <w:abstractNum w:abstractNumId="5" w15:restartNumberingAfterBreak="0">
+  <w:abstractNum w:abstractNumId="6" w15:restartNumberingAfterBreak="0">
     <w:nsid w:val="54E51C63"/>
     <w:multiLevelType w:val="hybridMultilevel"/>
-    <w:tmpl w:val="739241B6"/>
-    <w:lvl w:ilvl="0" w:tplc="04090005">
-      <w:start w:val="1"/>
-      <w:numFmt w:val="bullet"/>
-      <w:lvlText w:val=""/>
+    <w:tmpl w:val="E914625C"/>
+    <w:lvl w:ilvl="0" w:tplc="04090001">
+      <w:start w:val="1"/>
+      <w:numFmt w:val="bullet"/>
+      <w:lvlText w:val=""/>
       <w:lvlJc w:val="left"/>
       <w:pPr>
         <w:ind w:left="360" w:hanging="360"/>
       </w:pPr>
       <w:rPr>
-        <w:rFonts w:ascii="Wingdings" w:hAnsi="Wingdings" w:hint="default"/>
+        <w:rFonts w:ascii="Symbol" w:hAnsi="Symbol" w:hint="default"/>
       </w:rPr>
     </w:lvl>
     <w:lvl w:ilvl="1" w:tplc="04090003" w:tentative="1">
@@ -1708,7 +1827,7 @@
       </w:rPr>
     </w:lvl>
   </w:abstractNum>
-  <w:abstractNum w:abstractNumId="6" w15:restartNumberingAfterBreak="0">
+  <w:abstractNum w:abstractNumId="7" w15:restartNumberingAfterBreak="0">
     <w:nsid w:val="56C454AC"/>
     <w:multiLevelType w:val="hybridMultilevel"/>
     <w:tmpl w:val="26CE175C"/>
@@ -1821,7 +1940,7 @@
       </w:rPr>
     </w:lvl>
   </w:abstractNum>
-  <w:abstractNum w:abstractNumId="7" w15:restartNumberingAfterBreak="0">
+  <w:abstractNum w:abstractNumId="8" w15:restartNumberingAfterBreak="0">
     <w:nsid w:val="61153E30"/>
     <w:multiLevelType w:val="hybridMultilevel"/>
     <w:tmpl w:val="DAF6D074"/>
@@ -1934,7 +2053,7 @@
       </w:rPr>
     </w:lvl>
   </w:abstractNum>
-  <w:abstractNum w:abstractNumId="8" w15:restartNumberingAfterBreak="0">
+  <w:abstractNum w:abstractNumId="9" w15:restartNumberingAfterBreak="0">
     <w:nsid w:val="68FF406C"/>
     <w:multiLevelType w:val="hybridMultilevel"/>
     <w:tmpl w:val="3ED2698A"/>
@@ -2047,7 +2166,7 @@
       </w:rPr>
     </w:lvl>
   </w:abstractNum>
-  <w:abstractNum w:abstractNumId="9" w15:restartNumberingAfterBreak="0">
+  <w:abstractNum w:abstractNumId="10" w15:restartNumberingAfterBreak="0">
     <w:nsid w:val="7A0D221C"/>
     <w:multiLevelType w:val="hybridMultilevel"/>
     <w:tmpl w:val="A7A617FE"/>
@@ -2160,7 +2279,7 @@
       </w:rPr>
     </w:lvl>
   </w:abstractNum>
-  <w:abstractNum w:abstractNumId="10" w15:restartNumberingAfterBreak="0">
+  <w:abstractNum w:abstractNumId="11" w15:restartNumberingAfterBreak="0">
     <w:nsid w:val="7AE21476"/>
     <w:multiLevelType w:val="hybridMultilevel"/>
     <w:tmpl w:val="3F9A7452"/>
@@ -2274,37 +2393,40 @@
     </w:lvl>
   </w:abstractNum>
   <w:num w:numId="1">
-    <w:abstractNumId w:val="9"/>
+    <w:abstractNumId w:val="10"/>
   </w:num>
   <w:num w:numId="2">
-    <w:abstractNumId w:val="10"/>
+    <w:abstractNumId w:val="11"/>
   </w:num>
   <w:num w:numId="3">
     <w:abstractNumId w:val="0"/>
   </w:num>
   <w:num w:numId="4">
-    <w:abstractNumId w:val="3"/>
+    <w:abstractNumId w:val="4"/>
   </w:num>
   <w:num w:numId="5">
     <w:abstractNumId w:val="1"/>
   </w:num>
   <w:num w:numId="6">
+    <w:abstractNumId w:val="9"/>
+  </w:num>
+  <w:num w:numId="7">
     <w:abstractNumId w:val="8"/>
   </w:num>
-  <w:num w:numId="7">
+  <w:num w:numId="8">
+    <w:abstractNumId w:val="3"/>
+  </w:num>
+  <w:num w:numId="9">
+    <w:abstractNumId w:val="6"/>
+  </w:num>
+  <w:num w:numId="10">
     <w:abstractNumId w:val="7"/>
   </w:num>
-  <w:num w:numId="8">
-    <w:abstractNumId w:val="2"/>
-  </w:num>
-  <w:num w:numId="9">
+  <w:num w:numId="11">
     <w:abstractNumId w:val="5"/>
   </w:num>
-  <w:num w:numId="10">
-    <w:abstractNumId w:val="6"/>
-  </w:num>
-  <w:num w:numId="11">
-    <w:abstractNumId w:val="4"/>
+  <w:num w:numId="12">
+    <w:abstractNumId w:val="2"/>
   </w:num>
 </w:numbering>
 </file>
@@ -2915,6 +3037,25 @@
       <w:u w:val="single"/>
     </w:rPr>
   </w:style>
+  <w:style w:type="table" w:styleId="TableGrid">
+    <w:name w:val="Table Grid"/>
+    <w:basedOn w:val="TableNormal"/>
+    <w:uiPriority w:val="39"/>
+    <w:rsid w:val="000C1C8B"/>
+    <w:pPr>
+      <w:spacing w:after="0" w:line="240" w:lineRule="auto"/>
+    </w:pPr>
+    <w:tblPr>
+      <w:tblBorders>
+        <w:top w:val="single" w:sz="4" w:space="0" w:color="auto"/>
+        <w:left w:val="single" w:sz="4" w:space="0" w:color="auto"/>
+        <w:bottom w:val="single" w:sz="4" w:space="0" w:color="auto"/>
+        <w:right w:val="single" w:sz="4" w:space="0" w:color="auto"/>
+        <w:insideH w:val="single" w:sz="4" w:space="0" w:color="auto"/>
+        <w:insideV w:val="single" w:sz="4" w:space="0" w:color="auto"/>
+      </w:tblBorders>
+    </w:tblPr>
+  </w:style>
 </w:styles>
 </file>
 

</xml_diff>

<commit_message>
changes for summer 21
</commit_message>
<xml_diff>
--- a/assets/dl/Avik_Bosshardt_CV.docx
+++ b/assets/dl/Avik_Bosshardt_CV.docx
@@ -7,7 +7,7 @@
         <w:spacing w:after="0"/>
         <w:rPr>
           <w:rFonts w:ascii="Arial" w:hAnsi="Arial" w:cs="Arial"/>
-          <w:szCs w:val="24"/>
+          <w:szCs w:val="26"/>
         </w:rPr>
       </w:pPr>
     </w:p>
@@ -16,18 +16,18 @@
         <w:pStyle w:val="Heading1"/>
         <w:framePr w:wrap="notBeside"/>
         <w:rPr>
-          <w:rFonts w:ascii="Arial" w:hAnsi="Arial" w:cs="Arial"/>
-        </w:rPr>
-      </w:pPr>
-      <w:r>
-        <w:rPr>
-          <w:rFonts w:ascii="Arial" w:hAnsi="Arial" w:cs="Arial"/>
+          <w:rFonts w:ascii="Arial" w:hAnsi="Arial"/>
+        </w:rPr>
+      </w:pPr>
+      <w:r>
+        <w:rPr>
+          <w:rFonts w:ascii="Arial" w:hAnsi="Arial"/>
         </w:rPr>
         <w:t>Education</w:t>
       </w:r>
       <w:r>
         <w:rPr>
-          <w:rFonts w:ascii="Arial" w:hAnsi="Arial" w:cs="Arial"/>
+          <w:rFonts w:ascii="Arial" w:hAnsi="Arial"/>
         </w:rPr>
         <w:t xml:space="preserve"> </w:t>
       </w:r>
@@ -89,7 +89,7 @@
           <w:rFonts w:ascii="Arial" w:hAnsi="Arial" w:cs="Arial"/>
           <w:noProof/>
         </w:rPr>
-        <w:t>Sept. 2017 – May 2021 (Expected)</w:t>
+        <w:t>Sept. 2017 – May 2021</w:t>
       </w:r>
       <w:r>
         <w:rPr>
@@ -104,37 +104,41 @@
         <w:spacing w:after="0" w:line="240" w:lineRule="auto"/>
         <w:rPr>
           <w:rFonts w:ascii="Arial" w:hAnsi="Arial" w:cs="Arial"/>
-          <w:i/>
-          <w:sz w:val="24"/>
-          <w:szCs w:val="24"/>
-        </w:rPr>
-      </w:pPr>
-      <w:r>
-        <w:rPr>
-          <w:rFonts w:ascii="Arial" w:hAnsi="Arial" w:cs="Arial"/>
-          <w:i/>
-          <w:sz w:val="24"/>
-          <w:szCs w:val="24"/>
+          <w:iCs/>
+          <w:szCs w:val="26"/>
+        </w:rPr>
+      </w:pPr>
+      <w:r>
+        <w:rPr>
+          <w:rFonts w:ascii="Arial" w:hAnsi="Arial" w:cs="Arial"/>
+          <w:iCs/>
+          <w:szCs w:val="26"/>
         </w:rPr>
         <w:t xml:space="preserve">Bachelor’s Degree: </w:t>
       </w:r>
       <w:r>
         <w:rPr>
           <w:rFonts w:ascii="Arial" w:hAnsi="Arial" w:cs="Arial"/>
-          <w:i/>
-          <w:sz w:val="24"/>
-          <w:szCs w:val="24"/>
+          <w:iCs/>
+          <w:szCs w:val="26"/>
         </w:rPr>
         <w:t>Computer Science Major</w:t>
       </w:r>
       <w:r>
         <w:rPr>
           <w:rFonts w:ascii="Arial" w:hAnsi="Arial" w:cs="Arial"/>
-          <w:i/>
-          <w:sz w:val="24"/>
-          <w:szCs w:val="24"/>
-        </w:rPr>
-        <w:t>, Psychology Minor, Cognitive Science Concentration</w:t>
+          <w:iCs/>
+          <w:szCs w:val="26"/>
+        </w:rPr>
+        <w:t xml:space="preserve">, </w:t>
+      </w:r>
+      <w:r>
+        <w:rPr>
+          <w:rFonts w:ascii="Arial" w:hAnsi="Arial" w:cs="Arial"/>
+          <w:iCs/>
+          <w:szCs w:val="26"/>
+        </w:rPr>
+        <w:t>Statistics / Psychology Minors</w:t>
       </w:r>
     </w:p>
     <w:p>
@@ -142,35 +146,31 @@
         <w:spacing w:after="0" w:line="240" w:lineRule="auto"/>
         <w:rPr>
           <w:rFonts w:ascii="Arial" w:hAnsi="Arial" w:cs="Arial"/>
-          <w:i/>
-          <w:sz w:val="24"/>
-          <w:szCs w:val="24"/>
-        </w:rPr>
-      </w:pPr>
-      <w:r>
-        <w:rPr>
-          <w:rFonts w:ascii="Arial" w:hAnsi="Arial" w:cs="Arial"/>
-          <w:i/>
-          <w:sz w:val="24"/>
-          <w:szCs w:val="24"/>
+          <w:iCs/>
+          <w:szCs w:val="26"/>
+        </w:rPr>
+      </w:pPr>
+      <w:r>
+        <w:rPr>
+          <w:rFonts w:ascii="Arial" w:hAnsi="Arial" w:cs="Arial"/>
+          <w:iCs/>
+          <w:szCs w:val="26"/>
         </w:rPr>
         <w:t>GPA: 3.9</w:t>
       </w:r>
       <w:r>
         <w:rPr>
           <w:rFonts w:ascii="Arial" w:hAnsi="Arial" w:cs="Arial"/>
-          <w:i/>
-          <w:sz w:val="24"/>
-          <w:szCs w:val="24"/>
-        </w:rPr>
-        <w:t>6</w:t>
-      </w:r>
-      <w:r>
-        <w:rPr>
-          <w:rFonts w:ascii="Arial" w:hAnsi="Arial" w:cs="Arial"/>
-          <w:i/>
-          <w:sz w:val="24"/>
-          <w:szCs w:val="24"/>
+          <w:iCs/>
+          <w:szCs w:val="26"/>
+        </w:rPr>
+        <w:t>5</w:t>
+      </w:r>
+      <w:r>
+        <w:rPr>
+          <w:rFonts w:ascii="Arial" w:hAnsi="Arial" w:cs="Arial"/>
+          <w:iCs/>
+          <w:szCs w:val="26"/>
         </w:rPr>
         <w:t xml:space="preserve"> overall / 4.0 in-major</w:t>
       </w:r>
@@ -283,12 +283,12 @@
         <w:pStyle w:val="Heading1"/>
         <w:framePr w:wrap="notBeside"/>
         <w:rPr>
-          <w:rFonts w:ascii="Arial" w:hAnsi="Arial" w:cs="Arial"/>
-        </w:rPr>
-      </w:pPr>
-      <w:r>
-        <w:rPr>
-          <w:rFonts w:ascii="Arial" w:hAnsi="Arial" w:cs="Arial"/>
+          <w:rFonts w:ascii="Arial" w:hAnsi="Arial"/>
+        </w:rPr>
+      </w:pPr>
+      <w:r>
+        <w:rPr>
+          <w:rFonts w:ascii="Arial" w:hAnsi="Arial"/>
         </w:rPr>
         <w:t>Language and Technology Skills</w:t>
       </w:r>
@@ -299,40 +299,293 @@
         <w:spacing w:after="0"/>
         <w:rPr>
           <w:rFonts w:ascii="Arial" w:hAnsi="Arial" w:cs="Arial"/>
-        </w:rPr>
-      </w:pPr>
+          <w:szCs w:val="26"/>
+        </w:rPr>
+      </w:pPr>
+    </w:p>
+    <w:p>
+      <w:pPr>
+        <w:spacing w:after="0"/>
+        <w:rPr>
+          <w:rFonts w:ascii="Arial" w:hAnsi="Arial" w:cs="Arial"/>
+          <w:szCs w:val="26"/>
+        </w:rPr>
+      </w:pPr>
+      <w:r>
+        <w:rPr>
+          <w:rFonts w:ascii="Arial" w:hAnsi="Arial" w:cs="Arial"/>
+          <w:b/>
+          <w:bCs/>
+          <w:szCs w:val="26"/>
+        </w:rPr>
+        <w:t>Object Oriented Programming</w:t>
+      </w:r>
+      <w:r>
+        <w:rPr>
+          <w:rFonts w:ascii="Arial" w:hAnsi="Arial" w:cs="Arial"/>
+          <w:szCs w:val="26"/>
+        </w:rPr>
+        <w:t xml:space="preserve">: </w:t>
+      </w:r>
+      <w:r>
+        <w:rPr>
+          <w:rFonts w:ascii="Arial" w:hAnsi="Arial" w:cs="Arial"/>
+          <w:szCs w:val="26"/>
+        </w:rPr>
+        <w:t>Java, Python, TypeScript</w:t>
+      </w:r>
+    </w:p>
+    <w:p>
+      <w:pPr>
+        <w:spacing w:after="0"/>
+        <w:rPr>
+          <w:rFonts w:ascii="Arial" w:hAnsi="Arial" w:cs="Arial"/>
+          <w:szCs w:val="26"/>
+        </w:rPr>
+      </w:pPr>
+      <w:r>
+        <w:rPr>
+          <w:rFonts w:ascii="Arial" w:hAnsi="Arial" w:cs="Arial"/>
+          <w:b/>
+          <w:bCs/>
+          <w:szCs w:val="26"/>
+        </w:rPr>
+        <w:t>Mobile Development</w:t>
+      </w:r>
+      <w:r>
+        <w:rPr>
+          <w:rFonts w:ascii="Arial" w:hAnsi="Arial" w:cs="Arial"/>
+          <w:szCs w:val="26"/>
+        </w:rPr>
+        <w:t>: Ionic Framework</w:t>
+      </w:r>
+    </w:p>
+    <w:p>
+      <w:pPr>
+        <w:spacing w:after="0"/>
+        <w:rPr>
+          <w:rFonts w:ascii="Arial" w:hAnsi="Arial" w:cs="Arial"/>
+          <w:szCs w:val="26"/>
+        </w:rPr>
+      </w:pPr>
+      <w:r>
+        <w:rPr>
+          <w:rFonts w:ascii="Arial" w:hAnsi="Arial" w:cs="Arial"/>
+          <w:b/>
+          <w:bCs/>
+          <w:szCs w:val="26"/>
+        </w:rPr>
+        <w:t>Web Design/Development</w:t>
+      </w:r>
+      <w:r>
+        <w:rPr>
+          <w:rFonts w:ascii="Arial" w:hAnsi="Arial" w:cs="Arial"/>
+          <w:szCs w:val="26"/>
+        </w:rPr>
+        <w:t>: HTML5, CSS</w:t>
+      </w:r>
+      <w:r>
+        <w:rPr>
+          <w:rFonts w:ascii="Arial" w:hAnsi="Arial" w:cs="Arial"/>
+          <w:szCs w:val="26"/>
+        </w:rPr>
+        <w:t>, Java</w:t>
+      </w:r>
+      <w:r>
+        <w:rPr>
+          <w:rFonts w:ascii="Arial" w:hAnsi="Arial" w:cs="Arial"/>
+          <w:szCs w:val="26"/>
+        </w:rPr>
+        <w:t>S</w:t>
+      </w:r>
+      <w:r>
+        <w:rPr>
+          <w:rFonts w:ascii="Arial" w:hAnsi="Arial" w:cs="Arial"/>
+          <w:szCs w:val="26"/>
+        </w:rPr>
+        <w:t>cript</w:t>
+      </w:r>
+    </w:p>
+    <w:p>
+      <w:pPr>
+        <w:spacing w:after="0"/>
+        <w:rPr>
+          <w:rFonts w:ascii="Arial" w:hAnsi="Arial" w:cs="Arial"/>
+          <w:szCs w:val="26"/>
+        </w:rPr>
+      </w:pPr>
+      <w:r>
+        <w:rPr>
+          <w:rFonts w:ascii="Arial" w:hAnsi="Arial" w:cs="Arial"/>
+          <w:b/>
+          <w:bCs/>
+          <w:szCs w:val="26"/>
+        </w:rPr>
+        <w:t>Version Control</w:t>
+      </w:r>
+      <w:r>
+        <w:rPr>
+          <w:rFonts w:ascii="Arial" w:hAnsi="Arial" w:cs="Arial"/>
+          <w:szCs w:val="26"/>
+        </w:rPr>
+        <w:t>: Git</w:t>
+      </w:r>
+      <w:r>
+        <w:rPr>
+          <w:rFonts w:ascii="Arial" w:hAnsi="Arial" w:cs="Arial"/>
+          <w:szCs w:val="26"/>
+        </w:rPr>
+        <w:t>, Subversion</w:t>
+      </w:r>
+    </w:p>
+    <w:p>
+      <w:pPr>
+        <w:spacing w:after="0"/>
+        <w:rPr>
+          <w:rFonts w:ascii="Arial" w:hAnsi="Arial" w:cs="Arial"/>
+          <w:szCs w:val="26"/>
+        </w:rPr>
+      </w:pPr>
+      <w:r>
+        <w:rPr>
+          <w:rFonts w:ascii="Arial" w:hAnsi="Arial" w:cs="Arial"/>
+          <w:b/>
+          <w:bCs/>
+          <w:szCs w:val="26"/>
+        </w:rPr>
+        <w:t>Math, Statistics, Data Analysis</w:t>
+      </w:r>
+      <w:r>
+        <w:rPr>
+          <w:rFonts w:ascii="Arial" w:hAnsi="Arial" w:cs="Arial"/>
+          <w:szCs w:val="26"/>
+        </w:rPr>
+        <w:t xml:space="preserve">: </w:t>
+      </w:r>
+      <w:r>
+        <w:rPr>
+          <w:rFonts w:ascii="Arial" w:hAnsi="Arial" w:cs="Arial"/>
+          <w:szCs w:val="26"/>
+        </w:rPr>
+        <w:t>R, Mathematica</w:t>
+      </w:r>
+    </w:p>
+    <w:p>
+      <w:pPr>
+        <w:spacing w:after="0"/>
+        <w:rPr>
+          <w:rFonts w:ascii="Arial" w:hAnsi="Arial" w:cs="Arial"/>
+          <w:szCs w:val="26"/>
+        </w:rPr>
+      </w:pPr>
+      <w:r>
+        <w:rPr>
+          <w:rFonts w:ascii="Arial" w:hAnsi="Arial" w:cs="Arial"/>
+          <w:b/>
+          <w:bCs/>
+          <w:szCs w:val="26"/>
+        </w:rPr>
+        <w:t>Machine Learning</w:t>
+      </w:r>
+      <w:r>
+        <w:rPr>
+          <w:rFonts w:ascii="Arial" w:hAnsi="Arial" w:cs="Arial"/>
+          <w:szCs w:val="26"/>
+        </w:rPr>
+        <w:t xml:space="preserve">: Python, TensorFlow, </w:t>
+      </w:r>
+      <w:proofErr w:type="spellStart"/>
+      <w:r>
+        <w:rPr>
+          <w:rFonts w:ascii="Arial" w:hAnsi="Arial" w:cs="Arial"/>
+          <w:szCs w:val="26"/>
+        </w:rPr>
+        <w:t>Keras</w:t>
+      </w:r>
+      <w:proofErr w:type="spellEnd"/>
+    </w:p>
+    <w:p>
+      <w:pPr>
+        <w:pStyle w:val="ListParagraph"/>
+        <w:spacing w:after="0"/>
+        <w:rPr>
+          <w:rFonts w:ascii="Arial" w:hAnsi="Arial" w:cs="Arial"/>
+          <w:szCs w:val="26"/>
+        </w:rPr>
+      </w:pPr>
+    </w:p>
+    <w:p>
+      <w:pPr>
+        <w:pStyle w:val="Heading1"/>
+        <w:framePr w:wrap="notBeside"/>
+        <w:rPr>
+          <w:rFonts w:ascii="Arial" w:hAnsi="Arial"/>
+        </w:rPr>
+      </w:pPr>
+      <w:r>
+        <w:rPr>
+          <w:rFonts w:ascii="Arial" w:hAnsi="Arial"/>
+        </w:rPr>
+        <w:t>Work Experience</w:t>
+      </w:r>
+    </w:p>
+    <w:p>
+      <w:pPr>
+        <w:pStyle w:val="Heading2"/>
+        <w:rPr>
+          <w:rFonts w:ascii="Arial" w:hAnsi="Arial" w:cs="Arial"/>
+          <w:noProof/>
+        </w:rPr>
+      </w:pPr>
+      <w:r>
+        <w:rPr>
+          <w:rFonts w:ascii="Arial" w:hAnsi="Arial" w:cs="Arial"/>
+          <w:noProof/>
+        </w:rPr>
+        <w:t>Software Developer – Epic | Madison, WI | July 2021 – Present</w:t>
+      </w:r>
+    </w:p>
+    <w:p>
+      <w:pPr>
+        <w:pStyle w:val="Heading2"/>
+        <w:rPr>
+          <w:rFonts w:ascii="Arial" w:hAnsi="Arial" w:cs="Arial"/>
+        </w:rPr>
+      </w:pPr>
+    </w:p>
+    <w:p>
+      <w:pPr>
+        <w:pStyle w:val="Heading2"/>
+        <w:rPr>
+          <w:rFonts w:ascii="Arial" w:hAnsi="Arial" w:cs="Arial"/>
+        </w:rPr>
+      </w:pPr>
+      <w:r>
+        <w:rPr>
+          <w:rFonts w:ascii="Arial" w:hAnsi="Arial" w:cs="Arial"/>
+        </w:rPr>
+        <w:t>Software Developer Intern – Epic | Madison, WI | June 2020 – Aug. 2020</w:t>
+      </w:r>
     </w:p>
     <w:p>
       <w:pPr>
         <w:pStyle w:val="ListParagraph"/>
         <w:numPr>
           <w:ilvl w:val="0"/>
-          <w:numId w:val="4"/>
+          <w:numId w:val="12"/>
         </w:numPr>
-        <w:spacing w:after="0"/>
-        <w:rPr>
-          <w:rFonts w:ascii="Arial" w:hAnsi="Arial" w:cs="Arial"/>
-        </w:rPr>
-      </w:pPr>
-      <w:r>
-        <w:rPr>
-          <w:rFonts w:ascii="Arial" w:hAnsi="Arial" w:cs="Arial"/>
-          <w:b/>
-          <w:bCs/>
-        </w:rPr>
-        <w:t>Object Oriented Programming</w:t>
-      </w:r>
-      <w:r>
-        <w:rPr>
-          <w:rFonts w:ascii="Arial" w:hAnsi="Arial" w:cs="Arial"/>
-        </w:rPr>
-        <w:t xml:space="preserve">: </w:t>
-      </w:r>
-      <w:r>
-        <w:rPr>
-          <w:rFonts w:ascii="Arial" w:hAnsi="Arial" w:cs="Arial"/>
-        </w:rPr>
-        <w:t>Java, Python, TypeScript</w:t>
+        <w:spacing w:before="120" w:after="0"/>
+        <w:rPr>
+          <w:rFonts w:ascii="Arial" w:hAnsi="Arial" w:cs="Arial"/>
+          <w:szCs w:val="26"/>
+        </w:rPr>
+      </w:pPr>
+      <w:r>
+        <w:rPr>
+          <w:rFonts w:ascii="Arial" w:hAnsi="Arial" w:cs="Arial"/>
+          <w:szCs w:val="26"/>
+        </w:rPr>
+        <w:t>Worked on a web development project which would help patients see doctors who are in convenient locations</w:t>
       </w:r>
     </w:p>
     <w:p>
@@ -340,176 +593,20 @@
         <w:pStyle w:val="ListParagraph"/>
         <w:numPr>
           <w:ilvl w:val="0"/>
-          <w:numId w:val="4"/>
+          <w:numId w:val="12"/>
         </w:numPr>
-        <w:spacing w:after="0"/>
-        <w:rPr>
-          <w:rFonts w:ascii="Arial" w:hAnsi="Arial" w:cs="Arial"/>
-        </w:rPr>
-      </w:pPr>
-      <w:r>
-        <w:rPr>
-          <w:rFonts w:ascii="Arial" w:hAnsi="Arial" w:cs="Arial"/>
-          <w:b/>
-          <w:bCs/>
-        </w:rPr>
-        <w:t>Mobile Development</w:t>
-      </w:r>
-      <w:r>
-        <w:rPr>
-          <w:rFonts w:ascii="Arial" w:hAnsi="Arial" w:cs="Arial"/>
-        </w:rPr>
-        <w:t>: Ionic Framework</w:t>
-      </w:r>
-    </w:p>
-    <w:p>
-      <w:pPr>
-        <w:pStyle w:val="ListParagraph"/>
-        <w:numPr>
-          <w:ilvl w:val="0"/>
-          <w:numId w:val="4"/>
-        </w:numPr>
-        <w:spacing w:after="0"/>
-        <w:rPr>
-          <w:rFonts w:ascii="Arial" w:hAnsi="Arial" w:cs="Arial"/>
-        </w:rPr>
-      </w:pPr>
-      <w:r>
-        <w:rPr>
-          <w:rFonts w:ascii="Arial" w:hAnsi="Arial" w:cs="Arial"/>
-          <w:b/>
-          <w:bCs/>
-        </w:rPr>
-        <w:t>Web Design/Development</w:t>
-      </w:r>
-      <w:r>
-        <w:rPr>
-          <w:rFonts w:ascii="Arial" w:hAnsi="Arial" w:cs="Arial"/>
-        </w:rPr>
-        <w:t>: HTML5, CSS</w:t>
-      </w:r>
-      <w:r>
-        <w:rPr>
-          <w:rFonts w:ascii="Arial" w:hAnsi="Arial" w:cs="Arial"/>
-        </w:rPr>
-        <w:t>, Javascript</w:t>
-      </w:r>
-    </w:p>
-    <w:p>
-      <w:pPr>
-        <w:pStyle w:val="ListParagraph"/>
-        <w:numPr>
-          <w:ilvl w:val="0"/>
-          <w:numId w:val="4"/>
-        </w:numPr>
-        <w:spacing w:after="0"/>
-        <w:rPr>
-          <w:rFonts w:ascii="Arial" w:hAnsi="Arial" w:cs="Arial"/>
-        </w:rPr>
-      </w:pPr>
-      <w:r>
-        <w:rPr>
-          <w:rFonts w:ascii="Arial" w:hAnsi="Arial" w:cs="Arial"/>
-          <w:b/>
-          <w:bCs/>
-        </w:rPr>
-        <w:t>Version Control</w:t>
-      </w:r>
-      <w:r>
-        <w:rPr>
-          <w:rFonts w:ascii="Arial" w:hAnsi="Arial" w:cs="Arial"/>
-        </w:rPr>
-        <w:t>: Git</w:t>
-      </w:r>
-      <w:r>
-        <w:rPr>
-          <w:rFonts w:ascii="Arial" w:hAnsi="Arial" w:cs="Arial"/>
-        </w:rPr>
-        <w:t>, Subversion</w:t>
-      </w:r>
-    </w:p>
-    <w:p>
-      <w:pPr>
-        <w:pStyle w:val="ListParagraph"/>
-        <w:numPr>
-          <w:ilvl w:val="0"/>
-          <w:numId w:val="4"/>
-        </w:numPr>
-        <w:spacing w:after="0"/>
-        <w:rPr>
-          <w:rFonts w:ascii="Arial" w:hAnsi="Arial" w:cs="Arial"/>
-        </w:rPr>
-      </w:pPr>
-      <w:r>
-        <w:rPr>
-          <w:rFonts w:ascii="Arial" w:hAnsi="Arial" w:cs="Arial"/>
-          <w:b/>
-          <w:bCs/>
-        </w:rPr>
-        <w:t>Math, Statistics, Data Analysis</w:t>
-      </w:r>
-      <w:r>
-        <w:rPr>
-          <w:rFonts w:ascii="Arial" w:hAnsi="Arial" w:cs="Arial"/>
-        </w:rPr>
-        <w:t xml:space="preserve">: </w:t>
-      </w:r>
-      <w:r>
-        <w:rPr>
-          <w:rFonts w:ascii="Arial" w:hAnsi="Arial" w:cs="Arial"/>
-        </w:rPr>
-        <w:t>R, Mathematica</w:t>
-      </w:r>
-    </w:p>
-    <w:p>
-      <w:pPr>
-        <w:pStyle w:val="ListParagraph"/>
-        <w:numPr>
-          <w:ilvl w:val="0"/>
-          <w:numId w:val="4"/>
-        </w:numPr>
-        <w:spacing w:after="0"/>
-        <w:rPr>
-          <w:rFonts w:ascii="Arial" w:hAnsi="Arial" w:cs="Arial"/>
-        </w:rPr>
-      </w:pPr>
-      <w:r>
-        <w:rPr>
-          <w:rFonts w:ascii="Arial" w:hAnsi="Arial" w:cs="Arial"/>
-          <w:b/>
-          <w:bCs/>
-        </w:rPr>
-        <w:t>Machine Learning</w:t>
-      </w:r>
-      <w:r>
-        <w:rPr>
-          <w:rFonts w:ascii="Arial" w:hAnsi="Arial" w:cs="Arial"/>
-        </w:rPr>
-        <w:t>: Python, TensorFlow, Keras</w:t>
-      </w:r>
-    </w:p>
-    <w:p>
-      <w:pPr>
-        <w:pStyle w:val="ListParagraph"/>
-        <w:spacing w:after="0"/>
-        <w:rPr>
-          <w:rFonts w:ascii="Arial" w:hAnsi="Arial" w:cs="Arial"/>
-        </w:rPr>
-      </w:pPr>
-    </w:p>
-    <w:p>
-      <w:pPr>
-        <w:pStyle w:val="Heading1"/>
-        <w:framePr w:wrap="notBeside"/>
-        <w:rPr>
-          <w:rFonts w:ascii="Arial" w:hAnsi="Arial" w:cs="Arial"/>
-        </w:rPr>
-      </w:pPr>
-      <w:r>
-        <w:rPr>
-          <w:rFonts w:ascii="Arial" w:hAnsi="Arial" w:cs="Arial"/>
-        </w:rPr>
-        <w:t>Work Experience</w:t>
+        <w:spacing w:before="120" w:after="0"/>
+        <w:rPr>
+          <w:rFonts w:ascii="Arial" w:hAnsi="Arial" w:cs="Arial"/>
+          <w:szCs w:val="26"/>
+        </w:rPr>
+      </w:pPr>
+      <w:r>
+        <w:rPr>
+          <w:rFonts w:ascii="Arial" w:hAnsi="Arial" w:cs="Arial"/>
+          <w:szCs w:val="26"/>
+        </w:rPr>
+        <w:t>Conducted a rapid, highly iterative, user-centered design and development process</w:t>
       </w:r>
     </w:p>
     <w:p>
@@ -546,7 +643,21 @@
           <w:rFonts w:ascii="Arial" w:hAnsi="Arial" w:cs="Arial"/>
           <w:noProof/>
         </w:rPr>
-        <w:t xml:space="preserve"> Sept. 2018 – Present</w:t>
+        <w:t xml:space="preserve"> Sept. 2018 – </w:t>
+      </w:r>
+      <w:r>
+        <w:rPr>
+          <w:rFonts w:ascii="Arial" w:hAnsi="Arial" w:cs="Arial"/>
+          <w:noProof/>
+        </w:rPr>
+        <w:t>May 202</w:t>
+      </w:r>
+      <w:r>
+        <w:rPr>
+          <w:rFonts w:ascii="Arial" w:hAnsi="Arial" w:cs="Arial"/>
+          <w:noProof/>
+        </w:rPr>
+        <w:t>0</w:t>
       </w:r>
     </w:p>
     <w:p>
@@ -560,11 +671,13 @@
         <w:ind w:left="720"/>
         <w:rPr>
           <w:rFonts w:ascii="Arial" w:hAnsi="Arial" w:cs="Arial"/>
-        </w:rPr>
-      </w:pPr>
-      <w:r>
-        <w:rPr>
-          <w:rFonts w:ascii="Arial" w:hAnsi="Arial" w:cs="Arial"/>
+          <w:szCs w:val="26"/>
+        </w:rPr>
+      </w:pPr>
+      <w:r>
+        <w:rPr>
+          <w:rFonts w:ascii="Arial" w:hAnsi="Arial" w:cs="Arial"/>
+          <w:szCs w:val="26"/>
         </w:rPr>
         <w:t>Spearheaded the creation of new materials for training incoming employees in the use of lab software</w:t>
       </w:r>
@@ -580,47 +693,55 @@
         <w:ind w:left="720"/>
         <w:rPr>
           <w:rFonts w:ascii="Arial" w:hAnsi="Arial" w:cs="Arial"/>
-        </w:rPr>
-      </w:pPr>
-      <w:r>
-        <w:rPr>
-          <w:rFonts w:ascii="Arial" w:hAnsi="Arial" w:cs="Arial"/>
+          <w:szCs w:val="26"/>
+        </w:rPr>
+      </w:pPr>
+      <w:r>
+        <w:rPr>
+          <w:rFonts w:ascii="Arial" w:hAnsi="Arial" w:cs="Arial"/>
+          <w:szCs w:val="26"/>
         </w:rPr>
         <w:t>Coordinate</w:t>
       </w:r>
       <w:r>
         <w:rPr>
           <w:rFonts w:ascii="Arial" w:hAnsi="Arial" w:cs="Arial"/>
+          <w:szCs w:val="26"/>
         </w:rPr>
         <w:t xml:space="preserve"> with a team of research assistants to design</w:t>
       </w:r>
       <w:r>
         <w:rPr>
           <w:rFonts w:ascii="Arial" w:hAnsi="Arial" w:cs="Arial"/>
+          <w:szCs w:val="26"/>
         </w:rPr>
         <w:t>, program,</w:t>
       </w:r>
       <w:r>
         <w:rPr>
           <w:rFonts w:ascii="Arial" w:hAnsi="Arial" w:cs="Arial"/>
+          <w:szCs w:val="26"/>
         </w:rPr>
         <w:t xml:space="preserve"> and run psychological</w:t>
       </w:r>
       <w:r>
         <w:rPr>
           <w:rFonts w:ascii="Arial" w:hAnsi="Arial" w:cs="Arial"/>
+          <w:szCs w:val="26"/>
         </w:rPr>
         <w:t xml:space="preserve"> </w:t>
       </w:r>
       <w:r>
         <w:rPr>
           <w:rFonts w:ascii="Arial" w:hAnsi="Arial" w:cs="Arial"/>
+          <w:szCs w:val="26"/>
         </w:rPr>
         <w:t xml:space="preserve">eye-tracking </w:t>
       </w:r>
       <w:r>
         <w:rPr>
           <w:rFonts w:ascii="Arial" w:hAnsi="Arial" w:cs="Arial"/>
+          <w:szCs w:val="26"/>
         </w:rPr>
         <w:t>experiments</w:t>
       </w:r>
@@ -636,83 +757,22 @@
         <w:ind w:left="720"/>
         <w:rPr>
           <w:rFonts w:ascii="Arial" w:hAnsi="Arial" w:cs="Arial"/>
-        </w:rPr>
-      </w:pPr>
-      <w:r>
-        <w:rPr>
-          <w:rFonts w:ascii="Arial" w:hAnsi="Arial" w:cs="Arial"/>
+          <w:szCs w:val="26"/>
+        </w:rPr>
+      </w:pPr>
+      <w:r>
+        <w:rPr>
+          <w:rFonts w:ascii="Arial" w:hAnsi="Arial" w:cs="Arial"/>
+          <w:szCs w:val="26"/>
         </w:rPr>
         <w:t xml:space="preserve">Adapt quickly to resolve unexpected issues or equipment failures during </w:t>
       </w:r>
       <w:r>
         <w:rPr>
           <w:rFonts w:ascii="Arial" w:hAnsi="Arial" w:cs="Arial"/>
+          <w:szCs w:val="26"/>
         </w:rPr>
         <w:t>experiments</w:t>
-      </w:r>
-    </w:p>
-    <w:p>
-      <w:pPr>
-        <w:pStyle w:val="Heading2"/>
-        <w:rPr>
-          <w:rFonts w:ascii="Arial" w:hAnsi="Arial" w:cs="Arial"/>
-        </w:rPr>
-      </w:pPr>
-      <w:r>
-        <w:rPr>
-          <w:rFonts w:ascii="Arial" w:hAnsi="Arial" w:cs="Arial"/>
-        </w:rPr>
-        <w:t>Software Developer Intern – Epic | Madison, WI | June 2020 – Aug. 2020</w:t>
-      </w:r>
-    </w:p>
-    <w:p>
-      <w:pPr>
-        <w:pStyle w:val="ListParagraph"/>
-        <w:numPr>
-          <w:ilvl w:val="0"/>
-          <w:numId w:val="12"/>
-        </w:numPr>
-        <w:spacing w:before="120" w:after="0"/>
-        <w:rPr>
-          <w:rFonts w:ascii="Arial" w:hAnsi="Arial" w:cs="Arial"/>
-        </w:rPr>
-      </w:pPr>
-      <w:r>
-        <w:rPr>
-          <w:rFonts w:ascii="Arial" w:hAnsi="Arial" w:cs="Arial"/>
-        </w:rPr>
-        <w:t>Worked on a</w:t>
-      </w:r>
-      <w:r>
-        <w:rPr>
-          <w:rFonts w:ascii="Arial" w:hAnsi="Arial" w:cs="Arial"/>
-        </w:rPr>
-        <w:t xml:space="preserve"> </w:t>
-      </w:r>
-      <w:r>
-        <w:rPr>
-          <w:rFonts w:ascii="Arial" w:hAnsi="Arial" w:cs="Arial"/>
-        </w:rPr>
-        <w:t>web development project which would help patients see doctors who are in convenient locations</w:t>
-      </w:r>
-    </w:p>
-    <w:p>
-      <w:pPr>
-        <w:pStyle w:val="ListParagraph"/>
-        <w:numPr>
-          <w:ilvl w:val="0"/>
-          <w:numId w:val="12"/>
-        </w:numPr>
-        <w:spacing w:before="120" w:after="0"/>
-        <w:rPr>
-          <w:rFonts w:ascii="Arial" w:hAnsi="Arial" w:cs="Arial"/>
-        </w:rPr>
-      </w:pPr>
-      <w:r>
-        <w:rPr>
-          <w:rFonts w:ascii="Arial" w:hAnsi="Arial" w:cs="Arial"/>
-        </w:rPr>
-        <w:t>Conducted a rapid, highly iterative, user-centered design and development process</w:t>
       </w:r>
     </w:p>
     <w:p>
@@ -750,23 +810,27 @@
         </w:numPr>
         <w:rPr>
           <w:rFonts w:ascii="Arial" w:hAnsi="Arial" w:cs="Arial"/>
-        </w:rPr>
-      </w:pPr>
-      <w:r>
-        <w:rPr>
-          <w:rFonts w:ascii="Arial" w:hAnsi="Arial" w:cs="Arial"/>
+          <w:szCs w:val="26"/>
+        </w:rPr>
+      </w:pPr>
+      <w:r>
+        <w:rPr>
+          <w:rFonts w:ascii="Arial" w:hAnsi="Arial" w:cs="Arial"/>
+          <w:szCs w:val="26"/>
         </w:rPr>
         <w:t>Collaborated</w:t>
       </w:r>
       <w:r>
         <w:rPr>
           <w:rFonts w:ascii="Arial" w:hAnsi="Arial" w:cs="Arial"/>
+          <w:szCs w:val="26"/>
         </w:rPr>
         <w:t xml:space="preserve"> with students and faculty to design, train, and integrate a convolutional neural network into a robot navigation system</w:t>
       </w:r>
       <w:r>
         <w:rPr>
           <w:rFonts w:ascii="Arial" w:hAnsi="Arial" w:cs="Arial"/>
+          <w:szCs w:val="26"/>
         </w:rPr>
         <w:t xml:space="preserve"> using TensorFlow and OpenCV</w:t>
       </w:r>
@@ -780,11 +844,13 @@
         </w:numPr>
         <w:rPr>
           <w:rFonts w:ascii="Arial" w:hAnsi="Arial" w:cs="Arial"/>
-        </w:rPr>
-      </w:pPr>
-      <w:r>
-        <w:rPr>
-          <w:rFonts w:ascii="Arial" w:hAnsi="Arial" w:cs="Arial"/>
+          <w:szCs w:val="26"/>
+        </w:rPr>
+      </w:pPr>
+      <w:r>
+        <w:rPr>
+          <w:rFonts w:ascii="Arial" w:hAnsi="Arial" w:cs="Arial"/>
+          <w:szCs w:val="26"/>
         </w:rPr>
         <w:t>Performed extensive refactoring to greatly streamline training data collection process</w:t>
       </w:r>
@@ -798,37 +864,15 @@
         </w:numPr>
         <w:rPr>
           <w:rFonts w:ascii="Arial" w:hAnsi="Arial" w:cs="Arial"/>
-        </w:rPr>
-      </w:pPr>
-      <w:r>
-        <w:rPr>
-          <w:rFonts w:ascii="Arial" w:hAnsi="Arial" w:cs="Arial"/>
+          <w:szCs w:val="26"/>
+        </w:rPr>
+      </w:pPr>
+      <w:r>
+        <w:rPr>
+          <w:rFonts w:ascii="Arial" w:hAnsi="Arial" w:cs="Arial"/>
+          <w:szCs w:val="26"/>
         </w:rPr>
         <w:t>Achieved significant increases in performance and accuracy compared to previous years’ work</w:t>
-      </w:r>
-    </w:p>
-    <w:p>
-      <w:pPr>
-        <w:pStyle w:val="ListParagraph"/>
-        <w:numPr>
-          <w:ilvl w:val="0"/>
-          <w:numId w:val="11"/>
-        </w:numPr>
-        <w:rPr>
-          <w:rFonts w:ascii="Arial" w:hAnsi="Arial" w:cs="Arial"/>
-        </w:rPr>
-      </w:pPr>
-      <w:r>
-        <w:rPr>
-          <w:rFonts w:ascii="Arial" w:hAnsi="Arial" w:cs="Arial"/>
-        </w:rPr>
-        <w:t xml:space="preserve">Demonstrated self-motivation by working and problem-solving </w:t>
-      </w:r>
-      <w:r>
-        <w:rPr>
-          <w:rFonts w:ascii="Arial" w:hAnsi="Arial" w:cs="Arial"/>
-        </w:rPr>
-        <w:t>with and without the guidance of faculty advisors</w:t>
       </w:r>
     </w:p>
     <w:sectPr>
@@ -957,7 +1001,16 @@
         <w:sz w:val="44"/>
         <w:szCs w:val="44"/>
       </w:rPr>
-      <w:t>Avik Bosshardt – Curriculum Vitae</w:t>
+      <w:t xml:space="preserve">Avik Bosshardt – </w:t>
+    </w:r>
+    <w:r>
+      <w:rPr>
+        <w:rFonts w:ascii="Arial" w:hAnsi="Arial" w:cs="Arial"/>
+        <w:color w:val="33568D"/>
+        <w:sz w:val="44"/>
+        <w:szCs w:val="44"/>
+      </w:rPr>
+      <w:t>Resume</w:t>
     </w:r>
   </w:p>
   <w:p>
@@ -1002,21 +1055,14 @@
         <w:rFonts w:ascii="Arial" w:hAnsi="Arial" w:cs="Arial"/>
         <w:szCs w:val="26"/>
       </w:rPr>
-      <w:t xml:space="preserve"> | Boca Raton</w:t>
+      <w:t xml:space="preserve"> | </w:t>
     </w:r>
     <w:r>
       <w:rPr>
         <w:rFonts w:ascii="Arial" w:hAnsi="Arial" w:cs="Arial"/>
         <w:szCs w:val="26"/>
       </w:rPr>
-      <w:t>,</w:t>
-    </w:r>
-    <w:r>
-      <w:rPr>
-        <w:rFonts w:ascii="Arial" w:hAnsi="Arial" w:cs="Arial"/>
-        <w:szCs w:val="26"/>
-      </w:rPr>
-      <w:t xml:space="preserve"> FL / St. Paul, MN</w:t>
+      <w:t>Madison, WI</w:t>
     </w:r>
   </w:p>
 </w:hdr>
@@ -2841,7 +2887,7 @@
     <w:autoRedefine/>
     <w:uiPriority w:val="9"/>
     <w:qFormat/>
-    <w:rsid w:val="00914E57"/>
+    <w:rsid w:val="00EE7B45"/>
     <w:pPr>
       <w:keepNext/>
       <w:keepLines/>
@@ -2851,7 +2897,7 @@
       <w:outlineLvl w:val="0"/>
     </w:pPr>
     <w:rPr>
-      <w:rFonts w:eastAsiaTheme="majorEastAsia" w:cstheme="majorBidi"/>
+      <w:rFonts w:eastAsiaTheme="majorEastAsia" w:cs="Arial"/>
       <w:color w:val="33568D"/>
       <w:sz w:val="32"/>
       <w:szCs w:val="32"/>
@@ -2954,9 +3000,9 @@
     <w:basedOn w:val="DefaultParagraphFont"/>
     <w:link w:val="Heading1"/>
     <w:uiPriority w:val="9"/>
-    <w:rsid w:val="00914E57"/>
+    <w:rsid w:val="00EE7B45"/>
     <w:rPr>
-      <w:rFonts w:ascii="Zilla Slab" w:eastAsiaTheme="majorEastAsia" w:hAnsi="Zilla Slab" w:cstheme="majorBidi"/>
+      <w:rFonts w:ascii="Zilla Slab" w:eastAsiaTheme="majorEastAsia" w:hAnsi="Zilla Slab" w:cs="Arial"/>
       <w:color w:val="33568D"/>
       <w:sz w:val="32"/>
       <w:szCs w:val="32"/>

</xml_diff>